<commit_message>
se modifican unas tablas segun lo que el profesor recomendo en la asesoria y se cambia tambien en el modelo fisico
</commit_message>
<xml_diff>
--- a/Analisis/PL_Arquitectura tecnica.docx
+++ b/Analisis/PL_Arquitectura tecnica.docx
@@ -410,8 +410,6 @@
               <w:fldChar w:fldCharType="end"/>
             </w:r>
           </w:hyperlink>
-          <w:bookmarkStart w:id="0" w:name="_GoBack"/>
-          <w:bookmarkEnd w:id="0"/>
         </w:p>
         <w:p>
           <w:pPr>
@@ -1286,9 +1284,9 @@
           <w:lang w:val="es-CO"/>
         </w:rPr>
       </w:pPr>
-      <w:bookmarkStart w:id="1" w:name="_Toc334283907"/>
-      <w:bookmarkStart w:id="2" w:name="_Toc381264826"/>
-      <w:bookmarkStart w:id="3" w:name="_Toc464843003"/>
+      <w:bookmarkStart w:id="0" w:name="_Toc334283907"/>
+      <w:bookmarkStart w:id="1" w:name="_Toc381264826"/>
+      <w:bookmarkStart w:id="2" w:name="_Toc464843003"/>
       <w:r>
         <w:rPr>
           <w:color w:val="auto"/>
@@ -1296,9 +1294,9 @@
         </w:rPr>
         <w:t>HISTORIAL DE REVISIONES</w:t>
       </w:r>
+      <w:bookmarkEnd w:id="0"/>
       <w:bookmarkEnd w:id="1"/>
       <w:bookmarkEnd w:id="2"/>
-      <w:bookmarkEnd w:id="3"/>
     </w:p>
     <w:p/>
     <w:tbl>
@@ -1710,7 +1708,7 @@
           <w:szCs w:val="28"/>
         </w:rPr>
       </w:pPr>
-      <w:bookmarkStart w:id="4" w:name="_Toc334283908"/>
+      <w:bookmarkStart w:id="3" w:name="_Toc334283908"/>
       <w:r>
         <w:br w:type="page"/>
       </w:r>
@@ -1724,8 +1722,8 @@
           <w:lang w:val="es-CO"/>
         </w:rPr>
       </w:pPr>
-      <w:bookmarkStart w:id="5" w:name="_Toc381264827"/>
-      <w:bookmarkStart w:id="6" w:name="_Toc464843004"/>
+      <w:bookmarkStart w:id="4" w:name="_Toc381264827"/>
+      <w:bookmarkStart w:id="5" w:name="_Toc464843004"/>
       <w:r>
         <w:rPr>
           <w:color w:val="385623" w:themeColor="accent6" w:themeShade="80"/>
@@ -1734,9 +1732,9 @@
         <w:lastRenderedPageBreak/>
         <w:t>INTRODUCCIÓN</w:t>
       </w:r>
+      <w:bookmarkEnd w:id="3"/>
       <w:bookmarkEnd w:id="4"/>
       <w:bookmarkEnd w:id="5"/>
-      <w:bookmarkEnd w:id="6"/>
     </w:p>
     <w:p>
       <w:pPr>
@@ -1756,8 +1754,8 @@
           <w:color w:val="385623" w:themeColor="accent6" w:themeShade="80"/>
         </w:rPr>
       </w:pPr>
-      <w:bookmarkStart w:id="7" w:name="_Toc334283909"/>
-      <w:bookmarkStart w:id="8" w:name="_Toc381264828"/>
+      <w:bookmarkStart w:id="6" w:name="_Toc334283909"/>
+      <w:bookmarkStart w:id="7" w:name="_Toc381264828"/>
     </w:p>
     <w:p>
       <w:pPr>
@@ -1768,11 +1766,11 @@
           <w:color w:val="auto"/>
         </w:rPr>
       </w:pPr>
-      <w:bookmarkStart w:id="9" w:name="_Toc464843005"/>
-      <w:bookmarkStart w:id="10" w:name="_Toc334283910"/>
-      <w:bookmarkStart w:id="11" w:name="_Toc381264829"/>
+      <w:bookmarkStart w:id="8" w:name="_Toc464843005"/>
+      <w:bookmarkStart w:id="9" w:name="_Toc334283910"/>
+      <w:bookmarkStart w:id="10" w:name="_Toc381264829"/>
+      <w:bookmarkEnd w:id="6"/>
       <w:bookmarkEnd w:id="7"/>
-      <w:bookmarkEnd w:id="8"/>
       <w:r>
         <w:rPr>
           <w:rFonts w:ascii="Arial" w:eastAsiaTheme="minorHAnsi" w:hAnsi="Arial" w:cs="Arial"/>
@@ -1794,11 +1792,11 @@
         </w:rPr>
         <w:t>.</w:t>
       </w:r>
-      <w:bookmarkEnd w:id="9"/>
+      <w:bookmarkEnd w:id="8"/>
     </w:p>
     <w:p/>
+    <w:bookmarkEnd w:id="9"/>
     <w:bookmarkEnd w:id="10"/>
-    <w:bookmarkEnd w:id="11"/>
     <w:p>
       <w:pPr>
         <w:jc w:val="both"/>
@@ -1818,9 +1816,9 @@
           <w:color w:val="385623" w:themeColor="accent6" w:themeShade="80"/>
         </w:rPr>
       </w:pPr>
-      <w:bookmarkStart w:id="12" w:name="_Toc334283911"/>
-      <w:bookmarkStart w:id="13" w:name="_Toc381264830"/>
-      <w:bookmarkStart w:id="14" w:name="_Toc464843006"/>
+      <w:bookmarkStart w:id="11" w:name="_Toc334283911"/>
+      <w:bookmarkStart w:id="12" w:name="_Toc381264830"/>
+      <w:bookmarkStart w:id="13" w:name="_Toc464843006"/>
       <w:r>
         <w:rPr>
           <w:b/>
@@ -1828,9 +1826,9 @@
         </w:rPr>
         <w:t>Definiciones, acrónimos y abreviaciones.</w:t>
       </w:r>
+      <w:bookmarkEnd w:id="11"/>
       <w:bookmarkEnd w:id="12"/>
       <w:bookmarkEnd w:id="13"/>
-      <w:bookmarkEnd w:id="14"/>
     </w:p>
     <w:p/>
     <w:p>
@@ -1950,7 +1948,7 @@
           <w:lang w:val="es-CO"/>
         </w:rPr>
       </w:pPr>
-      <w:bookmarkStart w:id="15" w:name="_Toc464843007"/>
+      <w:bookmarkStart w:id="14" w:name="_Toc464843007"/>
       <w:r>
         <w:rPr>
           <w:color w:val="538135" w:themeColor="accent6" w:themeShade="BF"/>
@@ -1965,37 +1963,37 @@
         </w:rPr>
         <w:t>.</w:t>
       </w:r>
+      <w:bookmarkEnd w:id="14"/>
+    </w:p>
+    <w:p>
+      <w:pPr>
+        <w:pStyle w:val="Ttulo2"/>
+        <w:rPr>
+          <w:color w:val="538135" w:themeColor="accent6" w:themeShade="BF"/>
+        </w:rPr>
+      </w:pPr>
+    </w:p>
+    <w:p>
+      <w:pPr>
+        <w:pStyle w:val="Ttulo2"/>
+        <w:jc w:val="both"/>
+        <w:rPr>
+          <w:b/>
+          <w:color w:val="70AD47" w:themeColor="accent6"/>
+        </w:rPr>
+      </w:pPr>
+      <w:bookmarkStart w:id="15" w:name="_Toc464843008"/>
+      <w:r>
+        <w:rPr>
+          <w:b/>
+          <w:color w:val="70AD47" w:themeColor="accent6"/>
+        </w:rPr>
+        <w:t>Fuentes de datos.</w:t>
+      </w:r>
       <w:bookmarkEnd w:id="15"/>
     </w:p>
     <w:p>
       <w:pPr>
-        <w:pStyle w:val="Ttulo2"/>
-        <w:rPr>
-          <w:color w:val="538135" w:themeColor="accent6" w:themeShade="BF"/>
-        </w:rPr>
-      </w:pPr>
-    </w:p>
-    <w:p>
-      <w:pPr>
-        <w:pStyle w:val="Ttulo2"/>
-        <w:jc w:val="both"/>
-        <w:rPr>
-          <w:b/>
-          <w:color w:val="70AD47" w:themeColor="accent6"/>
-        </w:rPr>
-      </w:pPr>
-      <w:bookmarkStart w:id="16" w:name="_Toc464843008"/>
-      <w:r>
-        <w:rPr>
-          <w:b/>
-          <w:color w:val="70AD47" w:themeColor="accent6"/>
-        </w:rPr>
-        <w:t>Fuentes de datos.</w:t>
-      </w:r>
-      <w:bookmarkEnd w:id="16"/>
-    </w:p>
-    <w:p>
-      <w:pPr>
         <w:jc w:val="both"/>
         <w:rPr>
           <w:sz w:val="24"/>
@@ -2160,6 +2158,7 @@
         </w:rPr>
         <w:t xml:space="preserve">: </w:t>
       </w:r>
+      <w:proofErr w:type="spellStart"/>
       <w:r>
         <w:rPr>
           <w:sz w:val="24"/>
@@ -2167,6 +2166,7 @@
         </w:rPr>
         <w:t>Localhost</w:t>
       </w:r>
+      <w:proofErr w:type="spellEnd"/>
     </w:p>
     <w:p>
       <w:pPr>
@@ -2236,12 +2236,21 @@
         </w:rPr>
         <w:t xml:space="preserve">: </w:t>
       </w:r>
-      <w:r>
-        <w:rPr>
-          <w:sz w:val="24"/>
-          <w:szCs w:val="24"/>
-        </w:rPr>
-        <w:t xml:space="preserve">MySQL </w:t>
+      <w:proofErr w:type="spellStart"/>
+      <w:r>
+        <w:rPr>
+          <w:sz w:val="24"/>
+          <w:szCs w:val="24"/>
+        </w:rPr>
+        <w:t>MySQL</w:t>
+      </w:r>
+      <w:proofErr w:type="spellEnd"/>
+      <w:r>
+        <w:rPr>
+          <w:sz w:val="24"/>
+          <w:szCs w:val="24"/>
+        </w:rPr>
+        <w:t xml:space="preserve"> </w:t>
       </w:r>
     </w:p>
     <w:p>
@@ -2408,6 +2417,7 @@
         </w:rPr>
         <w:t xml:space="preserve">: </w:t>
       </w:r>
+      <w:proofErr w:type="spellStart"/>
       <w:r>
         <w:rPr>
           <w:sz w:val="24"/>
@@ -2415,6 +2425,7 @@
         </w:rPr>
         <w:t>Localhost</w:t>
       </w:r>
+      <w:proofErr w:type="spellEnd"/>
     </w:p>
     <w:p>
       <w:pPr>
@@ -2484,12 +2495,21 @@
         </w:rPr>
         <w:t xml:space="preserve">: </w:t>
       </w:r>
-      <w:r>
-        <w:rPr>
-          <w:sz w:val="24"/>
-          <w:szCs w:val="24"/>
-        </w:rPr>
-        <w:t xml:space="preserve">MySQL </w:t>
+      <w:proofErr w:type="spellStart"/>
+      <w:r>
+        <w:rPr>
+          <w:sz w:val="24"/>
+          <w:szCs w:val="24"/>
+        </w:rPr>
+        <w:t>MySQL</w:t>
+      </w:r>
+      <w:proofErr w:type="spellEnd"/>
+      <w:r>
+        <w:rPr>
+          <w:sz w:val="24"/>
+          <w:szCs w:val="24"/>
+        </w:rPr>
+        <w:t xml:space="preserve"> </w:t>
       </w:r>
     </w:p>
     <w:p>
@@ -2655,6 +2675,7 @@
         </w:rPr>
         <w:t xml:space="preserve">: </w:t>
       </w:r>
+      <w:proofErr w:type="spellStart"/>
       <w:r>
         <w:rPr>
           <w:sz w:val="24"/>
@@ -2662,6 +2683,7 @@
         </w:rPr>
         <w:t>Localhost</w:t>
       </w:r>
+      <w:proofErr w:type="spellEnd"/>
     </w:p>
     <w:p>
       <w:pPr>
@@ -2731,12 +2753,21 @@
         </w:rPr>
         <w:t xml:space="preserve">: </w:t>
       </w:r>
-      <w:r>
-        <w:rPr>
-          <w:sz w:val="24"/>
-          <w:szCs w:val="24"/>
-        </w:rPr>
-        <w:t xml:space="preserve">MySQL </w:t>
+      <w:proofErr w:type="spellStart"/>
+      <w:r>
+        <w:rPr>
+          <w:sz w:val="24"/>
+          <w:szCs w:val="24"/>
+        </w:rPr>
+        <w:t>MySQL</w:t>
+      </w:r>
+      <w:proofErr w:type="spellEnd"/>
+      <w:r>
+        <w:rPr>
+          <w:sz w:val="24"/>
+          <w:szCs w:val="24"/>
+        </w:rPr>
+        <w:t xml:space="preserve"> </w:t>
       </w:r>
     </w:p>
     <w:p>
@@ -2903,6 +2934,7 @@
         </w:rPr>
         <w:t xml:space="preserve">: </w:t>
       </w:r>
+      <w:proofErr w:type="spellStart"/>
       <w:r>
         <w:rPr>
           <w:sz w:val="24"/>
@@ -2910,6 +2942,7 @@
         </w:rPr>
         <w:t>Localhost</w:t>
       </w:r>
+      <w:proofErr w:type="spellEnd"/>
     </w:p>
     <w:p>
       <w:pPr>
@@ -2979,12 +3012,21 @@
         </w:rPr>
         <w:t xml:space="preserve">: </w:t>
       </w:r>
-      <w:r>
-        <w:rPr>
-          <w:sz w:val="24"/>
-          <w:szCs w:val="24"/>
-        </w:rPr>
-        <w:t xml:space="preserve">MySQL </w:t>
+      <w:proofErr w:type="spellStart"/>
+      <w:r>
+        <w:rPr>
+          <w:sz w:val="24"/>
+          <w:szCs w:val="24"/>
+        </w:rPr>
+        <w:t>MySQL</w:t>
+      </w:r>
+      <w:proofErr w:type="spellEnd"/>
+      <w:r>
+        <w:rPr>
+          <w:sz w:val="24"/>
+          <w:szCs w:val="24"/>
+        </w:rPr>
+        <w:t xml:space="preserve"> </w:t>
       </w:r>
     </w:p>
     <w:p>
@@ -3167,6 +3209,7 @@
         </w:rPr>
         <w:t xml:space="preserve">: </w:t>
       </w:r>
+      <w:proofErr w:type="spellStart"/>
       <w:r>
         <w:rPr>
           <w:sz w:val="24"/>
@@ -3174,6 +3217,7 @@
         </w:rPr>
         <w:t>Localhost</w:t>
       </w:r>
+      <w:proofErr w:type="spellEnd"/>
     </w:p>
     <w:p>
       <w:pPr>
@@ -3408,6 +3452,7 @@
         </w:rPr>
         <w:t xml:space="preserve">: </w:t>
       </w:r>
+      <w:proofErr w:type="spellStart"/>
       <w:r>
         <w:rPr>
           <w:sz w:val="24"/>
@@ -3415,6 +3460,7 @@
         </w:rPr>
         <w:t>Localhost</w:t>
       </w:r>
+      <w:proofErr w:type="spellEnd"/>
     </w:p>
     <w:p>
       <w:pPr>
@@ -3625,6 +3671,7 @@
         </w:rPr>
         <w:t xml:space="preserve">: </w:t>
       </w:r>
+      <w:proofErr w:type="spellStart"/>
       <w:r>
         <w:rPr>
           <w:sz w:val="24"/>
@@ -3632,6 +3679,7 @@
         </w:rPr>
         <w:t>Localhost</w:t>
       </w:r>
+      <w:proofErr w:type="spellEnd"/>
     </w:p>
     <w:p>
       <w:pPr>
@@ -3795,7 +3843,7 @@
           <w:color w:val="70AD47" w:themeColor="accent6"/>
         </w:rPr>
       </w:pPr>
-      <w:bookmarkStart w:id="17" w:name="_Toc464843009"/>
+      <w:bookmarkStart w:id="16" w:name="_Toc464843009"/>
       <w:r>
         <w:rPr>
           <w:b/>
@@ -3817,7 +3865,7 @@
         </w:rPr>
         <w:t xml:space="preserve"> para el desarrollo de la implementación.</w:t>
       </w:r>
-      <w:bookmarkEnd w:id="17"/>
+      <w:bookmarkEnd w:id="16"/>
     </w:p>
     <w:p>
       <w:pPr>
@@ -4013,7 +4061,25 @@
                 <w:sz w:val="24"/>
                 <w:szCs w:val="24"/>
               </w:rPr>
-              <w:t xml:space="preserve"> server management </w:t>
+              <w:t xml:space="preserve"> server </w:t>
+            </w:r>
+            <w:proofErr w:type="spellStart"/>
+            <w:r>
+              <w:rPr>
+                <w:color w:val="auto"/>
+                <w:sz w:val="24"/>
+                <w:szCs w:val="24"/>
+              </w:rPr>
+              <w:t>management</w:t>
+            </w:r>
+            <w:proofErr w:type="spellEnd"/>
+            <w:r>
+              <w:rPr>
+                <w:color w:val="auto"/>
+                <w:sz w:val="24"/>
+                <w:szCs w:val="24"/>
+              </w:rPr>
+              <w:t xml:space="preserve"> </w:t>
             </w:r>
             <w:r>
               <w:rPr>
@@ -4101,7 +4167,25 @@
                 <w:sz w:val="24"/>
                 <w:szCs w:val="24"/>
               </w:rPr>
-              <w:t xml:space="preserve">SQL Server datatools </w:t>
+              <w:t xml:space="preserve">SQL Server </w:t>
+            </w:r>
+            <w:proofErr w:type="spellStart"/>
+            <w:r>
+              <w:rPr>
+                <w:color w:val="auto"/>
+                <w:sz w:val="24"/>
+                <w:szCs w:val="24"/>
+              </w:rPr>
+              <w:t>datatools</w:t>
+            </w:r>
+            <w:proofErr w:type="spellEnd"/>
+            <w:r>
+              <w:rPr>
+                <w:color w:val="auto"/>
+                <w:sz w:val="24"/>
+                <w:szCs w:val="24"/>
+              </w:rPr>
+              <w:t xml:space="preserve"> </w:t>
             </w:r>
           </w:p>
         </w:tc>
@@ -4207,7 +4291,7 @@
           <w:color w:val="70AD47" w:themeColor="accent6"/>
         </w:rPr>
       </w:pPr>
-      <w:bookmarkStart w:id="18" w:name="_Toc464843010"/>
+      <w:bookmarkStart w:id="17" w:name="_Toc464843010"/>
       <w:r>
         <w:rPr>
           <w:b/>
@@ -4215,7 +4299,7 @@
         </w:rPr>
         <w:t>Reglas ETL</w:t>
       </w:r>
-      <w:bookmarkEnd w:id="18"/>
+      <w:bookmarkEnd w:id="17"/>
     </w:p>
     <w:p>
       <w:pPr>
@@ -4259,11 +4343,11 @@
         <w:spacing w:before="0" w:line="240" w:lineRule="auto"/>
         <w:jc w:val="both"/>
       </w:pPr>
-      <w:bookmarkStart w:id="19" w:name="_Toc464843011"/>
+      <w:bookmarkStart w:id="18" w:name="_Toc464843011"/>
       <w:r>
         <w:t>Reglas de Extracción.</w:t>
       </w:r>
-      <w:bookmarkEnd w:id="19"/>
+      <w:bookmarkEnd w:id="18"/>
     </w:p>
     <w:p>
       <w:pPr>
@@ -4558,13 +4642,13 @@
         <w:t>Descripción</w:t>
       </w:r>
       <w:r>
-        <w:t xml:space="preserve">: Cuando se reciba un valor duplicado será  tomado como error y se procesara como lo dice la regla 03 a menos que tenga una fecha de vigencia distinta al dato </w:t>
-      </w:r>
-      <w:r>
-        <w:t>original,</w:t>
-      </w:r>
-      <w:r>
-        <w:t xml:space="preserve"> en este caso no se tomara como error y será procesado. </w:t>
+        <w:t>: Cuando se reciba un valor duplicado será  tomado como error y se procesara como lo dice la regla 03.</w:t>
+      </w:r>
+      <w:r>
+        <w:t xml:space="preserve"> Hay que tener en cuenta que algunos registros con la clave primaria duplicada pueden tener información distinta, por tanto se puede almacenar en la bodega pero con fecha de vigencia diferente.</w:t>
+      </w:r>
+      <w:r>
+        <w:t xml:space="preserve"> </w:t>
       </w:r>
     </w:p>
     <w:p>
@@ -4765,7 +4849,13 @@
         <w:t>Descripción</w:t>
       </w:r>
       <w:r>
-        <w:t>: El tamaño de la carga o la cantidad de registros no está restringida, en este caso se deben pasar todos los registros de la semana los días lunes como se indicó en la regla 01 , independientemente de la cantidad de datos, todos deben ser pasados al área de espera.</w:t>
+        <w:t xml:space="preserve">: El tamaño de la carga o la cantidad de registros no está restringida, en este caso se deben pasar todos los registros de la semana los días lunes como se indicó en la regla </w:t>
+      </w:r>
+      <w:r>
+        <w:t>01,</w:t>
+      </w:r>
+      <w:r>
+        <w:t xml:space="preserve"> independientemente de la cantidad de datos, todos deben ser pasados al área de espera.</w:t>
       </w:r>
     </w:p>
     <w:p>
@@ -4792,11 +4882,11 @@
         <w:pStyle w:val="Ttulo3"/>
         <w:jc w:val="both"/>
       </w:pPr>
-      <w:bookmarkStart w:id="20" w:name="_Toc464843012"/>
+      <w:bookmarkStart w:id="19" w:name="_Toc464843012"/>
       <w:r>
         <w:t>Reglas de Transformación.</w:t>
       </w:r>
-      <w:bookmarkEnd w:id="20"/>
+      <w:bookmarkEnd w:id="19"/>
     </w:p>
     <w:p/>
     <w:p/>
@@ -5240,7 +5330,19 @@
         <w:t>Rango de edad</w:t>
       </w:r>
       <w:r>
-        <w:t>: fecha nacimiento entre el año 1900 hasta el año actual, en caso de encontrarse un valor fuera del rango se asignara el año de nacimiento promedio actual.</w:t>
+        <w:t>: fecha nacimiento entre el año 1900 hasta el año actual, en caso de encontrarse un valor fuera del rango</w:t>
+      </w:r>
+      <w:r>
+        <w:t xml:space="preserve">  o ser null</w:t>
+      </w:r>
+      <w:r>
+        <w:t xml:space="preserve"> se asignara el año de nacimiento promedio actual</w:t>
+      </w:r>
+      <w:r>
+        <w:t xml:space="preserve"> y se omitirá en este caso la regla 3</w:t>
+      </w:r>
+      <w:r>
+        <w:t>.</w:t>
       </w:r>
     </w:p>
     <w:p>
@@ -5259,22 +5361,35 @@
         <w:rPr>
           <w:b/>
         </w:rPr>
-        <w:t>Rango cantidad de horas de capacitación</w:t>
-      </w:r>
-      <w:r>
-        <w:rPr>
-          <w:b/>
-        </w:rPr>
-        <w:t>:</w:t>
-      </w:r>
-      <w:r>
-        <w:t xml:space="preserve"> el rango de horas de capacitación es de 1 a 1000, valores por fuera del rango tomaran el valor promedio actual.</w:t>
-      </w:r>
-      <w:r>
-        <w:rPr>
-          <w:b/>
-        </w:rPr>
-        <w:t xml:space="preserve"> </w:t>
+        <w:lastRenderedPageBreak/>
+        <w:t>Rango cantidad de horas de capacitación:</w:t>
+      </w:r>
+      <w:r>
+        <w:t xml:space="preserve"> el rango de horas de capacitación es de </w:t>
+      </w:r>
+      <w:r>
+        <w:t>0</w:t>
+      </w:r>
+      <w:r>
+        <w:t xml:space="preserve"> a 1000</w:t>
+      </w:r>
+      <w:r>
+        <w:t xml:space="preserve">, </w:t>
+      </w:r>
+      <w:r>
+        <w:t>si llega un valor nul</w:t>
+      </w:r>
+      <w:r>
+        <w:t xml:space="preserve">o  se cambiara a </w:t>
+      </w:r>
+      <w:r>
+        <w:t>cero,</w:t>
+      </w:r>
+      <w:r>
+        <w:t xml:space="preserve"> de lo contrario debe s</w:t>
+      </w:r>
+      <w:r>
+        <w:t>eguir el protocolo como error [regla 3].</w:t>
       </w:r>
     </w:p>
     <w:p>
@@ -5293,14 +5408,7 @@
         <w:rPr>
           <w:b/>
         </w:rPr>
-        <w:lastRenderedPageBreak/>
-        <w:t>Rango de ventas de un día</w:t>
-      </w:r>
-      <w:r>
-        <w:rPr>
-          <w:b/>
-        </w:rPr>
-        <w:t xml:space="preserve">: </w:t>
+        <w:t xml:space="preserve">Rango de ventas de un día: </w:t>
       </w:r>
       <w:r>
         <w:t>el rango de ventas de un día está entre 0 y 10000000,</w:t>
@@ -5336,12 +5444,14 @@
           <w:b/>
         </w:rPr>
       </w:pPr>
+      <w:proofErr w:type="spellStart"/>
       <w:r>
         <w:rPr>
           <w:b/>
         </w:rPr>
         <w:t>distanciaBoleteria</w:t>
       </w:r>
+      <w:proofErr w:type="spellEnd"/>
       <w:r>
         <w:rPr>
           <w:b/>
@@ -5415,6 +5525,7 @@
           <w:b/>
         </w:rPr>
       </w:pPr>
+      <w:proofErr w:type="spellStart"/>
       <w:r>
         <w:rPr>
           <w:b/>
@@ -5423,6 +5534,7 @@
         </w:rPr>
         <w:t>fechaIngreso</w:t>
       </w:r>
+      <w:proofErr w:type="spellEnd"/>
       <w:r>
         <w:rPr>
           <w:sz w:val="24"/>
@@ -5437,7 +5549,7 @@
         <w:t xml:space="preserve"> de 1990 hasta el año actual, valores por fuera del rango serán tomados como error y deberán ser analizados por una persona</w:t>
       </w:r>
       <w:r>
-        <w:t xml:space="preserve"> [regla 3].</w:t>
+        <w:t xml:space="preserve"> [regla 3]</w:t>
       </w:r>
       <w:r>
         <w:t>.</w:t>
@@ -5489,6 +5601,7 @@
         </w:numPr>
         <w:jc w:val="both"/>
       </w:pPr>
+      <w:proofErr w:type="spellStart"/>
       <w:r>
         <w:rPr>
           <w:b/>
@@ -5497,6 +5610,7 @@
         </w:rPr>
         <w:t>costoActual</w:t>
       </w:r>
+      <w:proofErr w:type="spellEnd"/>
       <w:r>
         <w:rPr>
           <w:b/>
@@ -5517,6 +5631,41 @@
       <w:r>
         <w:t>.</w:t>
       </w:r>
+    </w:p>
+    <w:p>
+      <w:pPr>
+        <w:pStyle w:val="Prrafodelista"/>
+        <w:numPr>
+          <w:ilvl w:val="0"/>
+          <w:numId w:val="3"/>
+        </w:numPr>
+        <w:jc w:val="both"/>
+      </w:pPr>
+      <w:proofErr w:type="spellStart"/>
+      <w:r>
+        <w:rPr>
+          <w:b/>
+        </w:rPr>
+        <w:t>Fk_escuela</w:t>
+      </w:r>
+      <w:proofErr w:type="spellEnd"/>
+      <w:r>
+        <w:rPr>
+          <w:b/>
+        </w:rPr>
+        <w:t>:</w:t>
+      </w:r>
+      <w:r>
+        <w:t xml:space="preserve"> de la dimensión cliente, este valor corresponde al id de la escuela donde estudia el cliente, en caso de que el id no se encuentre o sea nulo, se le asignara la escuela “sin escuela” por defecto.</w:t>
+      </w:r>
+      <w:bookmarkStart w:id="20" w:name="_GoBack"/>
+      <w:bookmarkEnd w:id="20"/>
+    </w:p>
+    <w:p>
+      <w:pPr>
+        <w:pStyle w:val="Prrafodelista"/>
+        <w:jc w:val="both"/>
+      </w:pPr>
     </w:p>
     <w:p>
       <w:pPr>
@@ -5837,14 +5986,7 @@
               <w:rPr>
                 <w:color w:val="000000" w:themeColor="text1"/>
               </w:rPr>
-              <w:t xml:space="preserve">Se cargaran los datos de las bases de datos </w:t>
-            </w:r>
-            <w:r>
-              <w:rPr>
-                <w:color w:val="000000" w:themeColor="text1"/>
-              </w:rPr>
-              <w:lastRenderedPageBreak/>
-              <w:t>nombradas anteriormente, este proceso puede tardar más de dos días ya que es la primera carga, en tal caso se destinaran los días 07 y 08 de noviembre para esta tarea.</w:t>
+              <w:t>Se cargaran los datos de las bases de datos nombradas anteriormente, este proceso puede tardar más de dos días ya que es la primera carga, en tal caso se destinaran los días 07 y 08 de noviembre para esta tarea.</w:t>
             </w:r>
           </w:p>
         </w:tc>
@@ -5864,7 +6006,6 @@
               <w:rPr>
                 <w:color w:val="000000" w:themeColor="text1"/>
               </w:rPr>
-              <w:lastRenderedPageBreak/>
               <w:t>Regla 01</w:t>
             </w:r>
           </w:p>
@@ -5887,7 +6028,6 @@
               <w:rPr>
                 <w:color w:val="000000" w:themeColor="text1"/>
               </w:rPr>
-              <w:lastRenderedPageBreak/>
               <w:t>02</w:t>
             </w:r>
           </w:p>
@@ -6332,6 +6472,7 @@
               <w:rPr>
                 <w:color w:val="000000" w:themeColor="text1"/>
               </w:rPr>
+              <w:lastRenderedPageBreak/>
               <w:t>02</w:t>
             </w:r>
           </w:p>
@@ -9079,7 +9220,7 @@
   <a:extraClrSchemeLst/>
   <a:extLst>
     <a:ext uri="{05A4C25C-085E-4340-85A3-A5531E510DB2}">
-      <thm15:themeFamily xmlns:thm15="http://schemas.microsoft.com/office/thememl/2012/main" xmlns="" name="Office Theme" id="{62F939B6-93AF-4DB8-9C6B-D6C7DFDC589F}" vid="{4A3C46E8-61CC-4603-A589-7422A47A8E4A}"/>
+      <thm15:themeFamily xmlns="" xmlns:thm15="http://schemas.microsoft.com/office/thememl/2012/main" name="Office Theme" id="{62F939B6-93AF-4DB8-9C6B-D6C7DFDC589F}" vid="{4A3C46E8-61CC-4603-A589-7422A47A8E4A}"/>
     </a:ext>
   </a:extLst>
 </a:theme>
@@ -9109,7 +9250,7 @@
 </file>
 
 <file path=customXml/itemProps2.xml><?xml version="1.0" encoding="utf-8"?>
-<ds:datastoreItem xmlns:ds="http://schemas.openxmlformats.org/officeDocument/2006/customXml" ds:itemID="{42322F9F-9C56-4AB7-A9AE-6F416AF94657}">
+<ds:datastoreItem xmlns:ds="http://schemas.openxmlformats.org/officeDocument/2006/customXml" ds:itemID="{52BC3FC4-8A95-49B8-A052-09C67E8DEB1B}">
   <ds:schemaRefs>
     <ds:schemaRef ds:uri="http://schemas.openxmlformats.org/officeDocument/2006/bibliography"/>
   </ds:schemaRefs>

</xml_diff>

<commit_message>
se actualizan los documentos de modelo logico y arquitectura tecnica con las nuevas fuentes de bd
</commit_message>
<xml_diff>
--- a/Analisis/PL_Arquitectura tecnica.docx
+++ b/Analisis/PL_Arquitectura tecnica.docx
@@ -3169,14 +3169,7 @@
           <w:sz w:val="24"/>
           <w:szCs w:val="24"/>
         </w:rPr>
-        <w:t xml:space="preserve">Datos de </w:t>
-      </w:r>
-      <w:r>
-        <w:rPr>
-          <w:sz w:val="24"/>
-          <w:szCs w:val="24"/>
-        </w:rPr>
-        <w:t>las ventas que se han hecho a clientes con tarjeta de fidelización</w:t>
+        <w:t>Parques</w:t>
       </w:r>
       <w:r>
         <w:rPr>
@@ -3209,15 +3202,13 @@
         </w:rPr>
         <w:t xml:space="preserve">: </w:t>
       </w:r>
-      <w:proofErr w:type="spellStart"/>
-      <w:r>
-        <w:rPr>
-          <w:sz w:val="24"/>
-          <w:szCs w:val="24"/>
-        </w:rPr>
-        <w:t>Localhost</w:t>
-      </w:r>
-      <w:proofErr w:type="spellEnd"/>
+      <w:r>
+        <w:rPr>
+          <w:sz w:val="24"/>
+          <w:szCs w:val="24"/>
+        </w:rPr>
+        <w:t>Local</w:t>
+      </w:r>
     </w:p>
     <w:p>
       <w:pPr>
@@ -3268,7 +3259,14 @@
           <w:sz w:val="24"/>
           <w:szCs w:val="24"/>
         </w:rPr>
-        <w:t>las ventas a los clientes fidelizados</w:t>
+        <w:t>l</w:t>
+      </w:r>
+      <w:r>
+        <w:rPr>
+          <w:sz w:val="24"/>
+          <w:szCs w:val="24"/>
+        </w:rPr>
+        <w:t>os parques</w:t>
       </w:r>
     </w:p>
     <w:p>
@@ -3328,16 +3326,12 @@
         </w:rPr>
       </w:pPr>
       <w:r>
-        <w:rPr>
-          <w:noProof/>
-          <w:lang w:val="es-ES" w:eastAsia="es-ES"/>
-        </w:rPr>
         <w:lastRenderedPageBreak/>
         <w:drawing>
-          <wp:inline distT="0" distB="0" distL="0" distR="0" wp14:anchorId="37EBE753" wp14:editId="3BA77417">
-            <wp:extent cx="5612130" cy="3140710"/>
-            <wp:effectExtent l="0" t="0" r="7620" b="2540"/>
-            <wp:docPr id="11" name="Imagen 11"/>
+          <wp:inline distT="0" distB="0" distL="0" distR="0">
+            <wp:extent cx="2914650" cy="2867025"/>
+            <wp:effectExtent l="0" t="0" r="0" b="9525"/>
+            <wp:docPr id="4" name="Imagen 4"/>
             <wp:cNvGraphicFramePr>
               <a:graphicFrameLocks xmlns:a="http://schemas.openxmlformats.org/drawingml/2006/main" noChangeAspect="1"/>
             </wp:cNvGraphicFramePr>
@@ -3345,23 +3339,36 @@
               <a:graphicData uri="http://schemas.openxmlformats.org/drawingml/2006/picture">
                 <pic:pic xmlns:pic="http://schemas.openxmlformats.org/drawingml/2006/picture">
                   <pic:nvPicPr>
-                    <pic:cNvPr id="0" name=""/>
-                    <pic:cNvPicPr/>
+                    <pic:cNvPr id="0" name="Picture 1"/>
+                    <pic:cNvPicPr>
+                      <a:picLocks noChangeAspect="1" noChangeArrowheads="1"/>
+                    </pic:cNvPicPr>
                   </pic:nvPicPr>
                   <pic:blipFill>
-                    <a:blip r:embed="rId14"/>
+                    <a:blip r:embed="rId14">
+                      <a:extLst>
+                        <a:ext uri="{28A0092B-C50C-407E-A947-70E740481C1C}">
+                          <a14:useLocalDpi xmlns:a14="http://schemas.microsoft.com/office/drawing/2010/main" val="0"/>
+                        </a:ext>
+                      </a:extLst>
+                    </a:blip>
+                    <a:srcRect/>
                     <a:stretch>
                       <a:fillRect/>
                     </a:stretch>
                   </pic:blipFill>
-                  <pic:spPr>
+                  <pic:spPr bwMode="auto">
                     <a:xfrm>
                       <a:off x="0" y="0"/>
-                      <a:ext cx="5612130" cy="3140710"/>
+                      <a:ext cx="2914650" cy="2867025"/>
                     </a:xfrm>
                     <a:prstGeom prst="rect">
                       <a:avLst/>
                     </a:prstGeom>
+                    <a:noFill/>
+                    <a:ln>
+                      <a:noFill/>
+                    </a:ln>
                   </pic:spPr>
                 </pic:pic>
               </a:graphicData>
@@ -3426,7 +3433,14 @@
           <w:sz w:val="24"/>
           <w:szCs w:val="24"/>
         </w:rPr>
-        <w:t>Datos de los clientes que tienen tarjeta de fidelización.</w:t>
+        <w:t>Empleados</w:t>
+      </w:r>
+      <w:r>
+        <w:rPr>
+          <w:sz w:val="24"/>
+          <w:szCs w:val="24"/>
+        </w:rPr>
+        <w:t>.</w:t>
       </w:r>
     </w:p>
     <w:p>
@@ -3452,15 +3466,13 @@
         </w:rPr>
         <w:t xml:space="preserve">: </w:t>
       </w:r>
-      <w:proofErr w:type="spellStart"/>
-      <w:r>
-        <w:rPr>
-          <w:sz w:val="24"/>
-          <w:szCs w:val="24"/>
-        </w:rPr>
-        <w:t>Localhost</w:t>
-      </w:r>
-      <w:proofErr w:type="spellEnd"/>
+      <w:r>
+        <w:rPr>
+          <w:sz w:val="24"/>
+          <w:szCs w:val="24"/>
+        </w:rPr>
+        <w:t>Local</w:t>
+      </w:r>
     </w:p>
     <w:p>
       <w:pPr>
@@ -3504,7 +3516,14 @@
           <w:sz w:val="24"/>
           <w:szCs w:val="24"/>
         </w:rPr>
-        <w:t>Información de los clientes</w:t>
+        <w:t>Información de los</w:t>
+      </w:r>
+      <w:r>
+        <w:rPr>
+          <w:sz w:val="24"/>
+          <w:szCs w:val="24"/>
+        </w:rPr>
+        <w:t xml:space="preserve"> empleados</w:t>
       </w:r>
     </w:p>
     <w:p>
@@ -3564,16 +3583,11 @@
         </w:rPr>
       </w:pPr>
       <w:r>
-        <w:rPr>
-          <w:noProof/>
-          <w:lang w:val="es-ES" w:eastAsia="es-ES"/>
-        </w:rPr>
-        <w:lastRenderedPageBreak/>
         <w:drawing>
-          <wp:inline distT="0" distB="0" distL="0" distR="0" wp14:anchorId="73170A8C" wp14:editId="578F7BA5">
-            <wp:extent cx="4324350" cy="4010025"/>
-            <wp:effectExtent l="0" t="0" r="0" b="9525"/>
-            <wp:docPr id="10" name="Imagen 10"/>
+          <wp:inline distT="0" distB="0" distL="0" distR="0" wp14:anchorId="30EDEC7E" wp14:editId="329676CA">
+            <wp:extent cx="6483712" cy="1724025"/>
+            <wp:effectExtent l="0" t="0" r="0" b="0"/>
+            <wp:docPr id="7" name="Imagen 7"/>
             <wp:cNvGraphicFramePr>
               <a:graphicFrameLocks xmlns:a="http://schemas.openxmlformats.org/drawingml/2006/main" noChangeAspect="1"/>
             </wp:cNvGraphicFramePr>
@@ -3581,23 +3595,36 @@
               <a:graphicData uri="http://schemas.openxmlformats.org/drawingml/2006/picture">
                 <pic:pic xmlns:pic="http://schemas.openxmlformats.org/drawingml/2006/picture">
                   <pic:nvPicPr>
-                    <pic:cNvPr id="0" name=""/>
-                    <pic:cNvPicPr/>
+                    <pic:cNvPr id="0" name="Picture 2"/>
+                    <pic:cNvPicPr>
+                      <a:picLocks noChangeAspect="1" noChangeArrowheads="1"/>
+                    </pic:cNvPicPr>
                   </pic:nvPicPr>
                   <pic:blipFill>
-                    <a:blip r:embed="rId15"/>
+                    <a:blip r:embed="rId15">
+                      <a:extLst>
+                        <a:ext uri="{28A0092B-C50C-407E-A947-70E740481C1C}">
+                          <a14:useLocalDpi xmlns:a14="http://schemas.microsoft.com/office/drawing/2010/main" val="0"/>
+                        </a:ext>
+                      </a:extLst>
+                    </a:blip>
+                    <a:srcRect/>
                     <a:stretch>
                       <a:fillRect/>
                     </a:stretch>
                   </pic:blipFill>
-                  <pic:spPr>
+                  <pic:spPr bwMode="auto">
                     <a:xfrm>
                       <a:off x="0" y="0"/>
-                      <a:ext cx="4324350" cy="4010025"/>
+                      <a:ext cx="6485914" cy="1724610"/>
                     </a:xfrm>
                     <a:prstGeom prst="rect">
                       <a:avLst/>
                     </a:prstGeom>
+                    <a:noFill/>
+                    <a:ln>
+                      <a:noFill/>
+                    </a:ln>
                   </pic:spPr>
                 </pic:pic>
               </a:graphicData>
@@ -3638,6 +3665,7 @@
           <w:sz w:val="24"/>
           <w:szCs w:val="24"/>
         </w:rPr>
+        <w:lastRenderedPageBreak/>
         <w:t xml:space="preserve">Nombre: </w:t>
       </w:r>
       <w:r>
@@ -3645,7 +3673,7 @@
           <w:sz w:val="24"/>
           <w:szCs w:val="24"/>
         </w:rPr>
-        <w:t>Datos de los inventarios</w:t>
+        <w:t>Regiones</w:t>
       </w:r>
     </w:p>
     <w:p>
@@ -3671,15 +3699,13 @@
         </w:rPr>
         <w:t xml:space="preserve">: </w:t>
       </w:r>
-      <w:proofErr w:type="spellStart"/>
-      <w:r>
-        <w:rPr>
-          <w:sz w:val="24"/>
-          <w:szCs w:val="24"/>
-        </w:rPr>
-        <w:t>Localhost</w:t>
-      </w:r>
-      <w:proofErr w:type="spellEnd"/>
+      <w:r>
+        <w:rPr>
+          <w:sz w:val="24"/>
+          <w:szCs w:val="24"/>
+        </w:rPr>
+        <w:t>Local</w:t>
+      </w:r>
     </w:p>
     <w:p>
       <w:pPr>
@@ -3723,7 +3749,21 @@
           <w:sz w:val="24"/>
           <w:szCs w:val="24"/>
         </w:rPr>
-        <w:t>Información de los inventarios diarios, las salidas y entradas de productos.</w:t>
+        <w:t>Información de l</w:t>
+      </w:r>
+      <w:r>
+        <w:rPr>
+          <w:sz w:val="24"/>
+          <w:szCs w:val="24"/>
+        </w:rPr>
+        <w:t>as regiones</w:t>
+      </w:r>
+      <w:r>
+        <w:rPr>
+          <w:sz w:val="24"/>
+          <w:szCs w:val="24"/>
+        </w:rPr>
+        <w:t>.</w:t>
       </w:r>
     </w:p>
     <w:p>
@@ -3783,16 +3823,11 @@
         </w:rPr>
       </w:pPr>
       <w:r>
-        <w:rPr>
-          <w:noProof/>
-          <w:lang w:val="es-ES" w:eastAsia="es-ES"/>
-        </w:rPr>
-        <w:lastRenderedPageBreak/>
         <w:drawing>
-          <wp:inline distT="0" distB="0" distL="0" distR="0" wp14:anchorId="24581067" wp14:editId="21FFE37B">
-            <wp:extent cx="4914900" cy="3419475"/>
+          <wp:inline distT="0" distB="0" distL="0" distR="0">
+            <wp:extent cx="3733800" cy="2867025"/>
             <wp:effectExtent l="0" t="0" r="0" b="9525"/>
-            <wp:docPr id="12" name="Imagen 12"/>
+            <wp:docPr id="8" name="Imagen 8"/>
             <wp:cNvGraphicFramePr>
               <a:graphicFrameLocks xmlns:a="http://schemas.openxmlformats.org/drawingml/2006/main" noChangeAspect="1"/>
             </wp:cNvGraphicFramePr>
@@ -3800,23 +3835,36 @@
               <a:graphicData uri="http://schemas.openxmlformats.org/drawingml/2006/picture">
                 <pic:pic xmlns:pic="http://schemas.openxmlformats.org/drawingml/2006/picture">
                   <pic:nvPicPr>
-                    <pic:cNvPr id="0" name=""/>
-                    <pic:cNvPicPr/>
+                    <pic:cNvPr id="0" name="Picture 3"/>
+                    <pic:cNvPicPr>
+                      <a:picLocks noChangeAspect="1" noChangeArrowheads="1"/>
+                    </pic:cNvPicPr>
                   </pic:nvPicPr>
                   <pic:blipFill>
-                    <a:blip r:embed="rId16"/>
+                    <a:blip r:embed="rId16">
+                      <a:extLst>
+                        <a:ext uri="{28A0092B-C50C-407E-A947-70E740481C1C}">
+                          <a14:useLocalDpi xmlns:a14="http://schemas.microsoft.com/office/drawing/2010/main" val="0"/>
+                        </a:ext>
+                      </a:extLst>
+                    </a:blip>
+                    <a:srcRect/>
                     <a:stretch>
                       <a:fillRect/>
                     </a:stretch>
                   </pic:blipFill>
-                  <pic:spPr>
+                  <pic:spPr bwMode="auto">
                     <a:xfrm>
                       <a:off x="0" y="0"/>
-                      <a:ext cx="4914900" cy="3419475"/>
+                      <a:ext cx="3733800" cy="2867025"/>
                     </a:xfrm>
                     <a:prstGeom prst="rect">
                       <a:avLst/>
                     </a:prstGeom>
+                    <a:noFill/>
+                    <a:ln>
+                      <a:noFill/>
+                    </a:ln>
                   </pic:spPr>
                 </pic:pic>
               </a:graphicData>
@@ -3829,6 +3877,1995 @@
       <w:pPr>
         <w:jc w:val="both"/>
         <w:rPr>
+          <w:b/>
+          <w:sz w:val="24"/>
+          <w:szCs w:val="24"/>
+        </w:rPr>
+      </w:pPr>
+      <w:r>
+        <w:rPr>
+          <w:b/>
+          <w:sz w:val="24"/>
+          <w:szCs w:val="24"/>
+        </w:rPr>
+        <w:t>Fuente de datos 08</w:t>
+      </w:r>
+    </w:p>
+    <w:p>
+      <w:pPr>
+        <w:jc w:val="both"/>
+        <w:rPr>
+          <w:sz w:val="24"/>
+          <w:szCs w:val="24"/>
+        </w:rPr>
+      </w:pPr>
+      <w:r>
+        <w:rPr>
+          <w:b/>
+          <w:sz w:val="24"/>
+          <w:szCs w:val="24"/>
+        </w:rPr>
+        <w:t xml:space="preserve">Nombre: </w:t>
+      </w:r>
+      <w:r>
+        <w:rPr>
+          <w:sz w:val="24"/>
+          <w:szCs w:val="24"/>
+        </w:rPr>
+        <w:t>Locales</w:t>
+      </w:r>
+    </w:p>
+    <w:p>
+      <w:pPr>
+        <w:jc w:val="both"/>
+        <w:rPr>
+          <w:sz w:val="24"/>
+          <w:szCs w:val="24"/>
+        </w:rPr>
+      </w:pPr>
+      <w:r>
+        <w:rPr>
+          <w:b/>
+          <w:sz w:val="24"/>
+          <w:szCs w:val="24"/>
+        </w:rPr>
+        <w:t>Ubicación</w:t>
+      </w:r>
+      <w:r>
+        <w:rPr>
+          <w:sz w:val="24"/>
+          <w:szCs w:val="24"/>
+        </w:rPr>
+        <w:t xml:space="preserve">: </w:t>
+      </w:r>
+      <w:r>
+        <w:rPr>
+          <w:sz w:val="24"/>
+          <w:szCs w:val="24"/>
+        </w:rPr>
+        <w:t>Local</w:t>
+      </w:r>
+    </w:p>
+    <w:p>
+      <w:pPr>
+        <w:jc w:val="both"/>
+        <w:rPr>
+          <w:sz w:val="24"/>
+          <w:szCs w:val="24"/>
+        </w:rPr>
+      </w:pPr>
+      <w:r>
+        <w:rPr>
+          <w:b/>
+          <w:sz w:val="24"/>
+          <w:szCs w:val="24"/>
+        </w:rPr>
+        <w:t>Tipo de Información</w:t>
+      </w:r>
+      <w:r>
+        <w:rPr>
+          <w:sz w:val="24"/>
+          <w:szCs w:val="24"/>
+        </w:rPr>
+        <w:t xml:space="preserve">: </w:t>
+      </w:r>
+    </w:p>
+    <w:p>
+      <w:pPr>
+        <w:pStyle w:val="Prrafodelista"/>
+        <w:numPr>
+          <w:ilvl w:val="0"/>
+          <w:numId w:val="3"/>
+        </w:numPr>
+        <w:jc w:val="both"/>
+        <w:rPr>
+          <w:sz w:val="24"/>
+          <w:szCs w:val="24"/>
+        </w:rPr>
+      </w:pPr>
+      <w:r>
+        <w:rPr>
+          <w:sz w:val="24"/>
+          <w:szCs w:val="24"/>
+        </w:rPr>
+        <w:t xml:space="preserve">Información </w:t>
+      </w:r>
+      <w:r>
+        <w:rPr>
+          <w:sz w:val="24"/>
+          <w:szCs w:val="24"/>
+        </w:rPr>
+        <w:t>de los locales de los parques</w:t>
+      </w:r>
+      <w:r>
+        <w:rPr>
+          <w:sz w:val="24"/>
+          <w:szCs w:val="24"/>
+        </w:rPr>
+        <w:t>.</w:t>
+      </w:r>
+    </w:p>
+    <w:p>
+      <w:pPr>
+        <w:jc w:val="both"/>
+        <w:rPr>
+          <w:sz w:val="24"/>
+          <w:szCs w:val="24"/>
+        </w:rPr>
+      </w:pPr>
+      <w:r>
+        <w:rPr>
+          <w:b/>
+          <w:sz w:val="24"/>
+          <w:szCs w:val="24"/>
+        </w:rPr>
+        <w:t>Tipo de archivos</w:t>
+      </w:r>
+      <w:r>
+        <w:rPr>
+          <w:sz w:val="24"/>
+          <w:szCs w:val="24"/>
+        </w:rPr>
+        <w:t>: Excel</w:t>
+      </w:r>
+    </w:p>
+    <w:p>
+      <w:pPr>
+        <w:jc w:val="both"/>
+        <w:rPr>
+          <w:sz w:val="24"/>
+          <w:szCs w:val="24"/>
+        </w:rPr>
+      </w:pPr>
+      <w:r>
+        <w:rPr>
+          <w:b/>
+          <w:sz w:val="24"/>
+          <w:szCs w:val="24"/>
+        </w:rPr>
+        <w:t>Estructura</w:t>
+      </w:r>
+      <w:r>
+        <w:rPr>
+          <w:sz w:val="24"/>
+          <w:szCs w:val="24"/>
+        </w:rPr>
+        <w:t xml:space="preserve">: </w:t>
+      </w:r>
+    </w:p>
+    <w:p>
+      <w:pPr>
+        <w:jc w:val="both"/>
+        <w:rPr>
+          <w:sz w:val="24"/>
+          <w:szCs w:val="24"/>
+        </w:rPr>
+      </w:pPr>
+      <w:r>
+        <w:lastRenderedPageBreak/>
+        <w:drawing>
+          <wp:inline distT="0" distB="0" distL="0" distR="0">
+            <wp:extent cx="5153025" cy="2867025"/>
+            <wp:effectExtent l="0" t="0" r="9525" b="9525"/>
+            <wp:docPr id="9" name="Imagen 9"/>
+            <wp:cNvGraphicFramePr>
+              <a:graphicFrameLocks xmlns:a="http://schemas.openxmlformats.org/drawingml/2006/main" noChangeAspect="1"/>
+            </wp:cNvGraphicFramePr>
+            <a:graphic xmlns:a="http://schemas.openxmlformats.org/drawingml/2006/main">
+              <a:graphicData uri="http://schemas.openxmlformats.org/drawingml/2006/picture">
+                <pic:pic xmlns:pic="http://schemas.openxmlformats.org/drawingml/2006/picture">
+                  <pic:nvPicPr>
+                    <pic:cNvPr id="0" name="Picture 4"/>
+                    <pic:cNvPicPr>
+                      <a:picLocks noChangeAspect="1" noChangeArrowheads="1"/>
+                    </pic:cNvPicPr>
+                  </pic:nvPicPr>
+                  <pic:blipFill>
+                    <a:blip r:embed="rId17">
+                      <a:extLst>
+                        <a:ext uri="{28A0092B-C50C-407E-A947-70E740481C1C}">
+                          <a14:useLocalDpi xmlns:a14="http://schemas.microsoft.com/office/drawing/2010/main" val="0"/>
+                        </a:ext>
+                      </a:extLst>
+                    </a:blip>
+                    <a:srcRect/>
+                    <a:stretch>
+                      <a:fillRect/>
+                    </a:stretch>
+                  </pic:blipFill>
+                  <pic:spPr bwMode="auto">
+                    <a:xfrm>
+                      <a:off x="0" y="0"/>
+                      <a:ext cx="5153025" cy="2867025"/>
+                    </a:xfrm>
+                    <a:prstGeom prst="rect">
+                      <a:avLst/>
+                    </a:prstGeom>
+                    <a:noFill/>
+                    <a:ln>
+                      <a:noFill/>
+                    </a:ln>
+                  </pic:spPr>
+                </pic:pic>
+              </a:graphicData>
+            </a:graphic>
+          </wp:inline>
+        </w:drawing>
+      </w:r>
+    </w:p>
+    <w:p>
+      <w:pPr>
+        <w:jc w:val="both"/>
+        <w:rPr>
+          <w:b/>
+          <w:sz w:val="24"/>
+          <w:szCs w:val="24"/>
+        </w:rPr>
+      </w:pPr>
+    </w:p>
+    <w:p>
+      <w:pPr>
+        <w:jc w:val="both"/>
+        <w:rPr>
+          <w:b/>
+          <w:sz w:val="24"/>
+          <w:szCs w:val="24"/>
+        </w:rPr>
+      </w:pPr>
+      <w:r>
+        <w:rPr>
+          <w:b/>
+          <w:sz w:val="24"/>
+          <w:szCs w:val="24"/>
+        </w:rPr>
+        <w:t>Fuente de datos 09</w:t>
+      </w:r>
+    </w:p>
+    <w:p>
+      <w:pPr>
+        <w:jc w:val="both"/>
+        <w:rPr>
+          <w:sz w:val="24"/>
+          <w:szCs w:val="24"/>
+        </w:rPr>
+      </w:pPr>
+      <w:r>
+        <w:rPr>
+          <w:b/>
+          <w:sz w:val="24"/>
+          <w:szCs w:val="24"/>
+        </w:rPr>
+        <w:t xml:space="preserve">Nombre: </w:t>
+      </w:r>
+      <w:r>
+        <w:rPr>
+          <w:sz w:val="24"/>
+          <w:szCs w:val="24"/>
+        </w:rPr>
+        <w:t>Escuelas</w:t>
+      </w:r>
+    </w:p>
+    <w:p>
+      <w:pPr>
+        <w:jc w:val="both"/>
+        <w:rPr>
+          <w:sz w:val="24"/>
+          <w:szCs w:val="24"/>
+        </w:rPr>
+      </w:pPr>
+      <w:r>
+        <w:rPr>
+          <w:b/>
+          <w:sz w:val="24"/>
+          <w:szCs w:val="24"/>
+        </w:rPr>
+        <w:t>Ubicación</w:t>
+      </w:r>
+      <w:r>
+        <w:rPr>
+          <w:sz w:val="24"/>
+          <w:szCs w:val="24"/>
+        </w:rPr>
+        <w:t xml:space="preserve">: </w:t>
+      </w:r>
+      <w:r>
+        <w:rPr>
+          <w:sz w:val="24"/>
+          <w:szCs w:val="24"/>
+        </w:rPr>
+        <w:t>Local</w:t>
+      </w:r>
+    </w:p>
+    <w:p>
+      <w:pPr>
+        <w:jc w:val="both"/>
+        <w:rPr>
+          <w:sz w:val="24"/>
+          <w:szCs w:val="24"/>
+        </w:rPr>
+      </w:pPr>
+      <w:r>
+        <w:rPr>
+          <w:b/>
+          <w:sz w:val="24"/>
+          <w:szCs w:val="24"/>
+        </w:rPr>
+        <w:t>Tipo de Información</w:t>
+      </w:r>
+      <w:r>
+        <w:rPr>
+          <w:sz w:val="24"/>
+          <w:szCs w:val="24"/>
+        </w:rPr>
+        <w:t xml:space="preserve">: </w:t>
+      </w:r>
+    </w:p>
+    <w:p>
+      <w:pPr>
+        <w:pStyle w:val="Prrafodelista"/>
+        <w:numPr>
+          <w:ilvl w:val="0"/>
+          <w:numId w:val="3"/>
+        </w:numPr>
+        <w:jc w:val="both"/>
+        <w:rPr>
+          <w:sz w:val="24"/>
+          <w:szCs w:val="24"/>
+        </w:rPr>
+      </w:pPr>
+      <w:r>
+        <w:rPr>
+          <w:sz w:val="24"/>
+          <w:szCs w:val="24"/>
+        </w:rPr>
+        <w:t xml:space="preserve">Información </w:t>
+      </w:r>
+      <w:r>
+        <w:rPr>
+          <w:sz w:val="24"/>
+          <w:szCs w:val="24"/>
+        </w:rPr>
+        <w:t>adicional de las escuelas</w:t>
+      </w:r>
+      <w:r>
+        <w:rPr>
+          <w:sz w:val="24"/>
+          <w:szCs w:val="24"/>
+        </w:rPr>
+        <w:t>.</w:t>
+      </w:r>
+    </w:p>
+    <w:p>
+      <w:pPr>
+        <w:jc w:val="both"/>
+        <w:rPr>
+          <w:sz w:val="24"/>
+          <w:szCs w:val="24"/>
+        </w:rPr>
+      </w:pPr>
+      <w:r>
+        <w:rPr>
+          <w:b/>
+          <w:sz w:val="24"/>
+          <w:szCs w:val="24"/>
+        </w:rPr>
+        <w:t>Tipo de archivos</w:t>
+      </w:r>
+      <w:r>
+        <w:rPr>
+          <w:sz w:val="24"/>
+          <w:szCs w:val="24"/>
+        </w:rPr>
+        <w:t>: Excel</w:t>
+      </w:r>
+    </w:p>
+    <w:p>
+      <w:pPr>
+        <w:jc w:val="both"/>
+        <w:rPr>
+          <w:sz w:val="24"/>
+          <w:szCs w:val="24"/>
+        </w:rPr>
+      </w:pPr>
+      <w:r>
+        <w:rPr>
+          <w:b/>
+          <w:sz w:val="24"/>
+          <w:szCs w:val="24"/>
+        </w:rPr>
+        <w:t>Estructura</w:t>
+      </w:r>
+      <w:r>
+        <w:rPr>
+          <w:sz w:val="24"/>
+          <w:szCs w:val="24"/>
+        </w:rPr>
+        <w:t xml:space="preserve">: </w:t>
+      </w:r>
+    </w:p>
+    <w:p>
+      <w:pPr>
+        <w:jc w:val="both"/>
+        <w:rPr>
+          <w:sz w:val="24"/>
+          <w:szCs w:val="24"/>
+        </w:rPr>
+      </w:pPr>
+      <w:r>
+        <w:lastRenderedPageBreak/>
+        <w:drawing>
+          <wp:inline distT="0" distB="0" distL="0" distR="0">
+            <wp:extent cx="2085975" cy="2867025"/>
+            <wp:effectExtent l="0" t="0" r="9525" b="9525"/>
+            <wp:docPr id="14" name="Imagen 14"/>
+            <wp:cNvGraphicFramePr>
+              <a:graphicFrameLocks xmlns:a="http://schemas.openxmlformats.org/drawingml/2006/main" noChangeAspect="1"/>
+            </wp:cNvGraphicFramePr>
+            <a:graphic xmlns:a="http://schemas.openxmlformats.org/drawingml/2006/main">
+              <a:graphicData uri="http://schemas.openxmlformats.org/drawingml/2006/picture">
+                <pic:pic xmlns:pic="http://schemas.openxmlformats.org/drawingml/2006/picture">
+                  <pic:nvPicPr>
+                    <pic:cNvPr id="0" name="Picture 6"/>
+                    <pic:cNvPicPr>
+                      <a:picLocks noChangeAspect="1" noChangeArrowheads="1"/>
+                    </pic:cNvPicPr>
+                  </pic:nvPicPr>
+                  <pic:blipFill>
+                    <a:blip r:embed="rId18">
+                      <a:extLst>
+                        <a:ext uri="{28A0092B-C50C-407E-A947-70E740481C1C}">
+                          <a14:useLocalDpi xmlns:a14="http://schemas.microsoft.com/office/drawing/2010/main" val="0"/>
+                        </a:ext>
+                      </a:extLst>
+                    </a:blip>
+                    <a:srcRect/>
+                    <a:stretch>
+                      <a:fillRect/>
+                    </a:stretch>
+                  </pic:blipFill>
+                  <pic:spPr bwMode="auto">
+                    <a:xfrm>
+                      <a:off x="0" y="0"/>
+                      <a:ext cx="2085975" cy="2867025"/>
+                    </a:xfrm>
+                    <a:prstGeom prst="rect">
+                      <a:avLst/>
+                    </a:prstGeom>
+                    <a:noFill/>
+                    <a:ln>
+                      <a:noFill/>
+                    </a:ln>
+                  </pic:spPr>
+                </pic:pic>
+              </a:graphicData>
+            </a:graphic>
+          </wp:inline>
+        </w:drawing>
+      </w:r>
+    </w:p>
+    <w:p>
+      <w:pPr>
+        <w:jc w:val="both"/>
+        <w:rPr>
+          <w:sz w:val="24"/>
+          <w:szCs w:val="24"/>
+        </w:rPr>
+      </w:pPr>
+    </w:p>
+    <w:p>
+      <w:pPr>
+        <w:jc w:val="both"/>
+        <w:rPr>
+          <w:b/>
+          <w:sz w:val="24"/>
+          <w:szCs w:val="24"/>
+        </w:rPr>
+      </w:pPr>
+      <w:r>
+        <w:rPr>
+          <w:b/>
+          <w:sz w:val="24"/>
+          <w:szCs w:val="24"/>
+        </w:rPr>
+        <w:t>Fuente de datos 10</w:t>
+      </w:r>
+    </w:p>
+    <w:p>
+      <w:pPr>
+        <w:jc w:val="both"/>
+        <w:rPr>
+          <w:sz w:val="24"/>
+          <w:szCs w:val="24"/>
+        </w:rPr>
+      </w:pPr>
+      <w:r>
+        <w:rPr>
+          <w:b/>
+          <w:sz w:val="24"/>
+          <w:szCs w:val="24"/>
+        </w:rPr>
+        <w:t xml:space="preserve">Nombre: </w:t>
+      </w:r>
+      <w:r>
+        <w:rPr>
+          <w:sz w:val="24"/>
+          <w:szCs w:val="24"/>
+        </w:rPr>
+        <w:t>Clientes</w:t>
+      </w:r>
+    </w:p>
+    <w:p>
+      <w:pPr>
+        <w:jc w:val="both"/>
+        <w:rPr>
+          <w:sz w:val="24"/>
+          <w:szCs w:val="24"/>
+        </w:rPr>
+      </w:pPr>
+      <w:r>
+        <w:rPr>
+          <w:b/>
+          <w:sz w:val="24"/>
+          <w:szCs w:val="24"/>
+        </w:rPr>
+        <w:t>Ubicación</w:t>
+      </w:r>
+      <w:r>
+        <w:rPr>
+          <w:sz w:val="24"/>
+          <w:szCs w:val="24"/>
+        </w:rPr>
+        <w:t xml:space="preserve">: </w:t>
+      </w:r>
+      <w:r>
+        <w:rPr>
+          <w:sz w:val="24"/>
+          <w:szCs w:val="24"/>
+        </w:rPr>
+        <w:t>Local</w:t>
+      </w:r>
+    </w:p>
+    <w:p>
+      <w:pPr>
+        <w:jc w:val="both"/>
+        <w:rPr>
+          <w:sz w:val="24"/>
+          <w:szCs w:val="24"/>
+        </w:rPr>
+      </w:pPr>
+      <w:r>
+        <w:rPr>
+          <w:b/>
+          <w:sz w:val="24"/>
+          <w:szCs w:val="24"/>
+        </w:rPr>
+        <w:t>Tipo de Información</w:t>
+      </w:r>
+      <w:r>
+        <w:rPr>
+          <w:sz w:val="24"/>
+          <w:szCs w:val="24"/>
+        </w:rPr>
+        <w:t xml:space="preserve">: </w:t>
+      </w:r>
+    </w:p>
+    <w:p>
+      <w:pPr>
+        <w:pStyle w:val="Prrafodelista"/>
+        <w:numPr>
+          <w:ilvl w:val="0"/>
+          <w:numId w:val="3"/>
+        </w:numPr>
+        <w:jc w:val="both"/>
+        <w:rPr>
+          <w:sz w:val="24"/>
+          <w:szCs w:val="24"/>
+        </w:rPr>
+      </w:pPr>
+      <w:r>
+        <w:rPr>
+          <w:sz w:val="24"/>
+          <w:szCs w:val="24"/>
+        </w:rPr>
+        <w:t xml:space="preserve">Información de </w:t>
+      </w:r>
+      <w:r>
+        <w:rPr>
+          <w:sz w:val="24"/>
+          <w:szCs w:val="24"/>
+        </w:rPr>
+        <w:t>los clientes</w:t>
+      </w:r>
+      <w:r>
+        <w:rPr>
+          <w:sz w:val="24"/>
+          <w:szCs w:val="24"/>
+        </w:rPr>
+        <w:t>.</w:t>
+      </w:r>
+    </w:p>
+    <w:p>
+      <w:pPr>
+        <w:jc w:val="both"/>
+        <w:rPr>
+          <w:sz w:val="24"/>
+          <w:szCs w:val="24"/>
+        </w:rPr>
+      </w:pPr>
+      <w:r>
+        <w:rPr>
+          <w:b/>
+          <w:sz w:val="24"/>
+          <w:szCs w:val="24"/>
+        </w:rPr>
+        <w:t>Tipo de archivos</w:t>
+      </w:r>
+      <w:r>
+        <w:rPr>
+          <w:sz w:val="24"/>
+          <w:szCs w:val="24"/>
+        </w:rPr>
+        <w:t>: Excel</w:t>
+      </w:r>
+    </w:p>
+    <w:p>
+      <w:pPr>
+        <w:jc w:val="both"/>
+        <w:rPr>
+          <w:sz w:val="24"/>
+          <w:szCs w:val="24"/>
+        </w:rPr>
+      </w:pPr>
+      <w:r>
+        <w:rPr>
+          <w:b/>
+          <w:sz w:val="24"/>
+          <w:szCs w:val="24"/>
+        </w:rPr>
+        <w:t>Estructura</w:t>
+      </w:r>
+      <w:r>
+        <w:rPr>
+          <w:sz w:val="24"/>
+          <w:szCs w:val="24"/>
+        </w:rPr>
+        <w:t xml:space="preserve">: </w:t>
+      </w:r>
+    </w:p>
+    <w:p>
+      <w:pPr>
+        <w:jc w:val="both"/>
+        <w:rPr>
+          <w:sz w:val="24"/>
+          <w:szCs w:val="24"/>
+        </w:rPr>
+      </w:pPr>
+      <w:r>
+        <w:drawing>
+          <wp:inline distT="0" distB="0" distL="0" distR="0" wp14:anchorId="328FA559" wp14:editId="4BC72392">
+            <wp:extent cx="6219825" cy="2143125"/>
+            <wp:effectExtent l="0" t="0" r="9525" b="9525"/>
+            <wp:docPr id="15" name="Imagen 15"/>
+            <wp:cNvGraphicFramePr>
+              <a:graphicFrameLocks xmlns:a="http://schemas.openxmlformats.org/drawingml/2006/main" noChangeAspect="1"/>
+            </wp:cNvGraphicFramePr>
+            <a:graphic xmlns:a="http://schemas.openxmlformats.org/drawingml/2006/main">
+              <a:graphicData uri="http://schemas.openxmlformats.org/drawingml/2006/picture">
+                <pic:pic xmlns:pic="http://schemas.openxmlformats.org/drawingml/2006/picture">
+                  <pic:nvPicPr>
+                    <pic:cNvPr id="0" name="Picture 7"/>
+                    <pic:cNvPicPr>
+                      <a:picLocks noChangeAspect="1" noChangeArrowheads="1"/>
+                    </pic:cNvPicPr>
+                  </pic:nvPicPr>
+                  <pic:blipFill>
+                    <a:blip r:embed="rId19">
+                      <a:extLst>
+                        <a:ext uri="{28A0092B-C50C-407E-A947-70E740481C1C}">
+                          <a14:useLocalDpi xmlns:a14="http://schemas.microsoft.com/office/drawing/2010/main" val="0"/>
+                        </a:ext>
+                      </a:extLst>
+                    </a:blip>
+                    <a:srcRect/>
+                    <a:stretch>
+                      <a:fillRect/>
+                    </a:stretch>
+                  </pic:blipFill>
+                  <pic:spPr bwMode="auto">
+                    <a:xfrm>
+                      <a:off x="0" y="0"/>
+                      <a:ext cx="6225859" cy="2145204"/>
+                    </a:xfrm>
+                    <a:prstGeom prst="rect">
+                      <a:avLst/>
+                    </a:prstGeom>
+                    <a:noFill/>
+                    <a:ln>
+                      <a:noFill/>
+                    </a:ln>
+                  </pic:spPr>
+                </pic:pic>
+              </a:graphicData>
+            </a:graphic>
+          </wp:inline>
+        </w:drawing>
+      </w:r>
+    </w:p>
+    <w:p>
+      <w:pPr>
+        <w:jc w:val="both"/>
+        <w:rPr>
+          <w:sz w:val="24"/>
+          <w:szCs w:val="24"/>
+        </w:rPr>
+      </w:pPr>
+    </w:p>
+    <w:p>
+      <w:pPr>
+        <w:jc w:val="both"/>
+        <w:rPr>
+          <w:b/>
+          <w:sz w:val="24"/>
+          <w:szCs w:val="24"/>
+        </w:rPr>
+      </w:pPr>
+      <w:r>
+        <w:rPr>
+          <w:b/>
+          <w:sz w:val="24"/>
+          <w:szCs w:val="24"/>
+        </w:rPr>
+        <w:t>Fuente de datos 11</w:t>
+      </w:r>
+    </w:p>
+    <w:p>
+      <w:pPr>
+        <w:jc w:val="both"/>
+        <w:rPr>
+          <w:sz w:val="24"/>
+          <w:szCs w:val="24"/>
+        </w:rPr>
+      </w:pPr>
+      <w:r>
+        <w:rPr>
+          <w:b/>
+          <w:sz w:val="24"/>
+          <w:szCs w:val="24"/>
+        </w:rPr>
+        <w:t xml:space="preserve">Nombre: </w:t>
+      </w:r>
+      <w:proofErr w:type="spellStart"/>
+      <w:r>
+        <w:rPr>
+          <w:sz w:val="24"/>
+          <w:szCs w:val="24"/>
+        </w:rPr>
+        <w:t>VentasProductosClientes</w:t>
+      </w:r>
+      <w:proofErr w:type="spellEnd"/>
+    </w:p>
+    <w:p>
+      <w:pPr>
+        <w:jc w:val="both"/>
+        <w:rPr>
+          <w:sz w:val="24"/>
+          <w:szCs w:val="24"/>
+        </w:rPr>
+      </w:pPr>
+      <w:r>
+        <w:rPr>
+          <w:b/>
+          <w:sz w:val="24"/>
+          <w:szCs w:val="24"/>
+        </w:rPr>
+        <w:t>Ubicación</w:t>
+      </w:r>
+      <w:r>
+        <w:rPr>
+          <w:sz w:val="24"/>
+          <w:szCs w:val="24"/>
+        </w:rPr>
+        <w:t xml:space="preserve">: </w:t>
+      </w:r>
+      <w:r>
+        <w:rPr>
+          <w:sz w:val="24"/>
+          <w:szCs w:val="24"/>
+        </w:rPr>
+        <w:t>Local</w:t>
+      </w:r>
+    </w:p>
+    <w:p>
+      <w:pPr>
+        <w:jc w:val="both"/>
+        <w:rPr>
+          <w:sz w:val="24"/>
+          <w:szCs w:val="24"/>
+        </w:rPr>
+      </w:pPr>
+      <w:r>
+        <w:rPr>
+          <w:b/>
+          <w:sz w:val="24"/>
+          <w:szCs w:val="24"/>
+        </w:rPr>
+        <w:t>Tipo de Información</w:t>
+      </w:r>
+      <w:r>
+        <w:rPr>
+          <w:sz w:val="24"/>
+          <w:szCs w:val="24"/>
+        </w:rPr>
+        <w:t xml:space="preserve">: </w:t>
+      </w:r>
+    </w:p>
+    <w:p>
+      <w:pPr>
+        <w:pStyle w:val="Prrafodelista"/>
+        <w:numPr>
+          <w:ilvl w:val="0"/>
+          <w:numId w:val="3"/>
+        </w:numPr>
+        <w:jc w:val="both"/>
+        <w:rPr>
+          <w:sz w:val="24"/>
+          <w:szCs w:val="24"/>
+        </w:rPr>
+      </w:pPr>
+      <w:r>
+        <w:rPr>
+          <w:sz w:val="24"/>
+          <w:szCs w:val="24"/>
+        </w:rPr>
+        <w:t xml:space="preserve">Información de las </w:t>
+      </w:r>
+      <w:r>
+        <w:rPr>
+          <w:sz w:val="24"/>
+          <w:szCs w:val="24"/>
+        </w:rPr>
+        <w:t>ventas de productos que se hacen a clientes</w:t>
+      </w:r>
+      <w:r>
+        <w:rPr>
+          <w:sz w:val="24"/>
+          <w:szCs w:val="24"/>
+        </w:rPr>
+        <w:t>.</w:t>
+      </w:r>
+    </w:p>
+    <w:p>
+      <w:pPr>
+        <w:jc w:val="both"/>
+        <w:rPr>
+          <w:sz w:val="24"/>
+          <w:szCs w:val="24"/>
+        </w:rPr>
+      </w:pPr>
+      <w:r>
+        <w:rPr>
+          <w:b/>
+          <w:sz w:val="24"/>
+          <w:szCs w:val="24"/>
+        </w:rPr>
+        <w:t>Tipo de archivos</w:t>
+      </w:r>
+      <w:r>
+        <w:rPr>
+          <w:sz w:val="24"/>
+          <w:szCs w:val="24"/>
+        </w:rPr>
+        <w:t>: Excel</w:t>
+      </w:r>
+    </w:p>
+    <w:p>
+      <w:pPr>
+        <w:jc w:val="both"/>
+        <w:rPr>
+          <w:sz w:val="24"/>
+          <w:szCs w:val="24"/>
+        </w:rPr>
+      </w:pPr>
+      <w:r>
+        <w:rPr>
+          <w:b/>
+          <w:sz w:val="24"/>
+          <w:szCs w:val="24"/>
+        </w:rPr>
+        <w:t>Estructura</w:t>
+      </w:r>
+      <w:r>
+        <w:rPr>
+          <w:sz w:val="24"/>
+          <w:szCs w:val="24"/>
+        </w:rPr>
+        <w:t xml:space="preserve">: </w:t>
+      </w:r>
+    </w:p>
+    <w:p>
+      <w:pPr>
+        <w:jc w:val="both"/>
+        <w:rPr>
+          <w:sz w:val="24"/>
+          <w:szCs w:val="24"/>
+        </w:rPr>
+      </w:pPr>
+      <w:r>
+        <w:drawing>
+          <wp:inline distT="0" distB="0" distL="0" distR="0" wp14:anchorId="7CF063DD" wp14:editId="2D340622">
+            <wp:extent cx="6124575" cy="2275846"/>
+            <wp:effectExtent l="0" t="0" r="0" b="0"/>
+            <wp:docPr id="16" name="Imagen 16"/>
+            <wp:cNvGraphicFramePr>
+              <a:graphicFrameLocks xmlns:a="http://schemas.openxmlformats.org/drawingml/2006/main" noChangeAspect="1"/>
+            </wp:cNvGraphicFramePr>
+            <a:graphic xmlns:a="http://schemas.openxmlformats.org/drawingml/2006/main">
+              <a:graphicData uri="http://schemas.openxmlformats.org/drawingml/2006/picture">
+                <pic:pic xmlns:pic="http://schemas.openxmlformats.org/drawingml/2006/picture">
+                  <pic:nvPicPr>
+                    <pic:cNvPr id="0" name="Picture 8"/>
+                    <pic:cNvPicPr>
+                      <a:picLocks noChangeAspect="1" noChangeArrowheads="1"/>
+                    </pic:cNvPicPr>
+                  </pic:nvPicPr>
+                  <pic:blipFill>
+                    <a:blip r:embed="rId20">
+                      <a:extLst>
+                        <a:ext uri="{28A0092B-C50C-407E-A947-70E740481C1C}">
+                          <a14:useLocalDpi xmlns:a14="http://schemas.microsoft.com/office/drawing/2010/main" val="0"/>
+                        </a:ext>
+                      </a:extLst>
+                    </a:blip>
+                    <a:srcRect/>
+                    <a:stretch>
+                      <a:fillRect/>
+                    </a:stretch>
+                  </pic:blipFill>
+                  <pic:spPr bwMode="auto">
+                    <a:xfrm>
+                      <a:off x="0" y="0"/>
+                      <a:ext cx="6126655" cy="2276619"/>
+                    </a:xfrm>
+                    <a:prstGeom prst="rect">
+                      <a:avLst/>
+                    </a:prstGeom>
+                    <a:noFill/>
+                    <a:ln>
+                      <a:noFill/>
+                    </a:ln>
+                  </pic:spPr>
+                </pic:pic>
+              </a:graphicData>
+            </a:graphic>
+          </wp:inline>
+        </w:drawing>
+      </w:r>
+    </w:p>
+    <w:p>
+      <w:pPr>
+        <w:jc w:val="both"/>
+        <w:rPr>
+          <w:sz w:val="24"/>
+          <w:szCs w:val="24"/>
+        </w:rPr>
+      </w:pPr>
+    </w:p>
+    <w:p>
+      <w:pPr>
+        <w:jc w:val="both"/>
+        <w:rPr>
+          <w:b/>
+          <w:sz w:val="24"/>
+          <w:szCs w:val="24"/>
+        </w:rPr>
+      </w:pPr>
+      <w:r>
+        <w:rPr>
+          <w:b/>
+          <w:sz w:val="24"/>
+          <w:szCs w:val="24"/>
+        </w:rPr>
+        <w:t>Fuente de datos 12</w:t>
+      </w:r>
+    </w:p>
+    <w:p>
+      <w:pPr>
+        <w:jc w:val="both"/>
+        <w:rPr>
+          <w:sz w:val="24"/>
+          <w:szCs w:val="24"/>
+        </w:rPr>
+      </w:pPr>
+      <w:r>
+        <w:rPr>
+          <w:b/>
+          <w:sz w:val="24"/>
+          <w:szCs w:val="24"/>
+        </w:rPr>
+        <w:t xml:space="preserve">Nombre: </w:t>
+      </w:r>
+      <w:proofErr w:type="spellStart"/>
+      <w:r>
+        <w:rPr>
+          <w:sz w:val="24"/>
+          <w:szCs w:val="24"/>
+        </w:rPr>
+        <w:t>VentasEntradasClientes</w:t>
+      </w:r>
+      <w:proofErr w:type="spellEnd"/>
+    </w:p>
+    <w:p>
+      <w:pPr>
+        <w:jc w:val="both"/>
+        <w:rPr>
+          <w:sz w:val="24"/>
+          <w:szCs w:val="24"/>
+        </w:rPr>
+      </w:pPr>
+      <w:r>
+        <w:rPr>
+          <w:b/>
+          <w:sz w:val="24"/>
+          <w:szCs w:val="24"/>
+        </w:rPr>
+        <w:t>Ubicación</w:t>
+      </w:r>
+      <w:r>
+        <w:rPr>
+          <w:sz w:val="24"/>
+          <w:szCs w:val="24"/>
+        </w:rPr>
+        <w:t xml:space="preserve">: </w:t>
+      </w:r>
+      <w:r>
+        <w:rPr>
+          <w:sz w:val="24"/>
+          <w:szCs w:val="24"/>
+        </w:rPr>
+        <w:t>Local</w:t>
+      </w:r>
+    </w:p>
+    <w:p>
+      <w:pPr>
+        <w:jc w:val="both"/>
+        <w:rPr>
+          <w:sz w:val="24"/>
+          <w:szCs w:val="24"/>
+        </w:rPr>
+      </w:pPr>
+      <w:r>
+        <w:rPr>
+          <w:b/>
+          <w:sz w:val="24"/>
+          <w:szCs w:val="24"/>
+        </w:rPr>
+        <w:t>Tipo de Información</w:t>
+      </w:r>
+      <w:r>
+        <w:rPr>
+          <w:sz w:val="24"/>
+          <w:szCs w:val="24"/>
+        </w:rPr>
+        <w:t xml:space="preserve">: </w:t>
+      </w:r>
+    </w:p>
+    <w:p>
+      <w:pPr>
+        <w:pStyle w:val="Prrafodelista"/>
+        <w:numPr>
+          <w:ilvl w:val="0"/>
+          <w:numId w:val="3"/>
+        </w:numPr>
+        <w:jc w:val="both"/>
+        <w:rPr>
+          <w:sz w:val="24"/>
+          <w:szCs w:val="24"/>
+        </w:rPr>
+      </w:pPr>
+      <w:r>
+        <w:rPr>
+          <w:sz w:val="24"/>
+          <w:szCs w:val="24"/>
+        </w:rPr>
+        <w:t xml:space="preserve">Información de las </w:t>
+      </w:r>
+      <w:r>
+        <w:rPr>
+          <w:sz w:val="24"/>
+          <w:szCs w:val="24"/>
+        </w:rPr>
+        <w:t>ventas a entradas que se hacen a clientes</w:t>
+      </w:r>
+      <w:r>
+        <w:rPr>
+          <w:sz w:val="24"/>
+          <w:szCs w:val="24"/>
+        </w:rPr>
+        <w:t>.</w:t>
+      </w:r>
+    </w:p>
+    <w:p>
+      <w:pPr>
+        <w:jc w:val="both"/>
+        <w:rPr>
+          <w:sz w:val="24"/>
+          <w:szCs w:val="24"/>
+        </w:rPr>
+      </w:pPr>
+      <w:r>
+        <w:rPr>
+          <w:b/>
+          <w:sz w:val="24"/>
+          <w:szCs w:val="24"/>
+        </w:rPr>
+        <w:t>Tipo de archivos</w:t>
+      </w:r>
+      <w:r>
+        <w:rPr>
+          <w:sz w:val="24"/>
+          <w:szCs w:val="24"/>
+        </w:rPr>
+        <w:t>: Excel</w:t>
+      </w:r>
+    </w:p>
+    <w:p>
+      <w:pPr>
+        <w:jc w:val="both"/>
+        <w:rPr>
+          <w:sz w:val="24"/>
+          <w:szCs w:val="24"/>
+        </w:rPr>
+      </w:pPr>
+      <w:r>
+        <w:rPr>
+          <w:b/>
+          <w:sz w:val="24"/>
+          <w:szCs w:val="24"/>
+        </w:rPr>
+        <w:t>Estructura</w:t>
+      </w:r>
+      <w:r>
+        <w:rPr>
+          <w:sz w:val="24"/>
+          <w:szCs w:val="24"/>
+        </w:rPr>
+        <w:t xml:space="preserve">: </w:t>
+      </w:r>
+    </w:p>
+    <w:p>
+      <w:pPr>
+        <w:jc w:val="both"/>
+        <w:rPr>
+          <w:sz w:val="24"/>
+          <w:szCs w:val="24"/>
+        </w:rPr>
+      </w:pPr>
+      <w:r>
+        <w:lastRenderedPageBreak/>
+        <w:drawing>
+          <wp:inline distT="0" distB="0" distL="0" distR="0">
+            <wp:extent cx="5124450" cy="2867025"/>
+            <wp:effectExtent l="0" t="0" r="0" b="9525"/>
+            <wp:docPr id="17" name="Imagen 17"/>
+            <wp:cNvGraphicFramePr>
+              <a:graphicFrameLocks xmlns:a="http://schemas.openxmlformats.org/drawingml/2006/main" noChangeAspect="1"/>
+            </wp:cNvGraphicFramePr>
+            <a:graphic xmlns:a="http://schemas.openxmlformats.org/drawingml/2006/main">
+              <a:graphicData uri="http://schemas.openxmlformats.org/drawingml/2006/picture">
+                <pic:pic xmlns:pic="http://schemas.openxmlformats.org/drawingml/2006/picture">
+                  <pic:nvPicPr>
+                    <pic:cNvPr id="0" name="Picture 9"/>
+                    <pic:cNvPicPr>
+                      <a:picLocks noChangeAspect="1" noChangeArrowheads="1"/>
+                    </pic:cNvPicPr>
+                  </pic:nvPicPr>
+                  <pic:blipFill>
+                    <a:blip r:embed="rId21">
+                      <a:extLst>
+                        <a:ext uri="{28A0092B-C50C-407E-A947-70E740481C1C}">
+                          <a14:useLocalDpi xmlns:a14="http://schemas.microsoft.com/office/drawing/2010/main" val="0"/>
+                        </a:ext>
+                      </a:extLst>
+                    </a:blip>
+                    <a:srcRect/>
+                    <a:stretch>
+                      <a:fillRect/>
+                    </a:stretch>
+                  </pic:blipFill>
+                  <pic:spPr bwMode="auto">
+                    <a:xfrm>
+                      <a:off x="0" y="0"/>
+                      <a:ext cx="5124450" cy="2867025"/>
+                    </a:xfrm>
+                    <a:prstGeom prst="rect">
+                      <a:avLst/>
+                    </a:prstGeom>
+                    <a:noFill/>
+                    <a:ln>
+                      <a:noFill/>
+                    </a:ln>
+                  </pic:spPr>
+                </pic:pic>
+              </a:graphicData>
+            </a:graphic>
+          </wp:inline>
+        </w:drawing>
+      </w:r>
+    </w:p>
+    <w:p>
+      <w:pPr>
+        <w:jc w:val="both"/>
+        <w:rPr>
+          <w:sz w:val="24"/>
+          <w:szCs w:val="24"/>
+        </w:rPr>
+      </w:pPr>
+    </w:p>
+    <w:p>
+      <w:pPr>
+        <w:jc w:val="both"/>
+        <w:rPr>
+          <w:b/>
+          <w:sz w:val="24"/>
+          <w:szCs w:val="24"/>
+        </w:rPr>
+      </w:pPr>
+      <w:r>
+        <w:rPr>
+          <w:b/>
+          <w:sz w:val="24"/>
+          <w:szCs w:val="24"/>
+        </w:rPr>
+        <w:t>Fuente de datos 13</w:t>
+      </w:r>
+    </w:p>
+    <w:p>
+      <w:pPr>
+        <w:jc w:val="both"/>
+        <w:rPr>
+          <w:sz w:val="24"/>
+          <w:szCs w:val="24"/>
+        </w:rPr>
+      </w:pPr>
+      <w:r>
+        <w:rPr>
+          <w:b/>
+          <w:sz w:val="24"/>
+          <w:szCs w:val="24"/>
+        </w:rPr>
+        <w:t xml:space="preserve">Nombre: </w:t>
+      </w:r>
+      <w:proofErr w:type="spellStart"/>
+      <w:r>
+        <w:rPr>
+          <w:sz w:val="24"/>
+          <w:szCs w:val="24"/>
+        </w:rPr>
+        <w:t>VentasProductosEscuelas</w:t>
+      </w:r>
+      <w:proofErr w:type="spellEnd"/>
+    </w:p>
+    <w:p>
+      <w:pPr>
+        <w:jc w:val="both"/>
+        <w:rPr>
+          <w:sz w:val="24"/>
+          <w:szCs w:val="24"/>
+        </w:rPr>
+      </w:pPr>
+      <w:r>
+        <w:rPr>
+          <w:b/>
+          <w:sz w:val="24"/>
+          <w:szCs w:val="24"/>
+        </w:rPr>
+        <w:t>Ubicación</w:t>
+      </w:r>
+      <w:r>
+        <w:rPr>
+          <w:sz w:val="24"/>
+          <w:szCs w:val="24"/>
+        </w:rPr>
+        <w:t xml:space="preserve">: </w:t>
+      </w:r>
+      <w:r>
+        <w:rPr>
+          <w:sz w:val="24"/>
+          <w:szCs w:val="24"/>
+        </w:rPr>
+        <w:t>Local</w:t>
+      </w:r>
+    </w:p>
+    <w:p>
+      <w:pPr>
+        <w:jc w:val="both"/>
+        <w:rPr>
+          <w:sz w:val="24"/>
+          <w:szCs w:val="24"/>
+        </w:rPr>
+      </w:pPr>
+      <w:r>
+        <w:rPr>
+          <w:b/>
+          <w:sz w:val="24"/>
+          <w:szCs w:val="24"/>
+        </w:rPr>
+        <w:t>Tipo de Información</w:t>
+      </w:r>
+      <w:r>
+        <w:rPr>
+          <w:sz w:val="24"/>
+          <w:szCs w:val="24"/>
+        </w:rPr>
+        <w:t xml:space="preserve">: </w:t>
+      </w:r>
+    </w:p>
+    <w:p>
+      <w:pPr>
+        <w:pStyle w:val="Prrafodelista"/>
+        <w:numPr>
+          <w:ilvl w:val="0"/>
+          <w:numId w:val="3"/>
+        </w:numPr>
+        <w:jc w:val="both"/>
+        <w:rPr>
+          <w:sz w:val="24"/>
+          <w:szCs w:val="24"/>
+        </w:rPr>
+      </w:pPr>
+      <w:r>
+        <w:rPr>
+          <w:sz w:val="24"/>
+          <w:szCs w:val="24"/>
+        </w:rPr>
+        <w:t xml:space="preserve">Información de las </w:t>
+      </w:r>
+      <w:r>
+        <w:rPr>
+          <w:sz w:val="24"/>
+          <w:szCs w:val="24"/>
+        </w:rPr>
+        <w:t>ventas de productos que se hacen a escuelas</w:t>
+      </w:r>
+      <w:r>
+        <w:rPr>
+          <w:sz w:val="24"/>
+          <w:szCs w:val="24"/>
+        </w:rPr>
+        <w:t>.</w:t>
+      </w:r>
+    </w:p>
+    <w:p>
+      <w:pPr>
+        <w:jc w:val="both"/>
+        <w:rPr>
+          <w:sz w:val="24"/>
+          <w:szCs w:val="24"/>
+        </w:rPr>
+      </w:pPr>
+      <w:r>
+        <w:rPr>
+          <w:b/>
+          <w:sz w:val="24"/>
+          <w:szCs w:val="24"/>
+        </w:rPr>
+        <w:t>Tipo de archivos</w:t>
+      </w:r>
+      <w:r>
+        <w:rPr>
+          <w:sz w:val="24"/>
+          <w:szCs w:val="24"/>
+        </w:rPr>
+        <w:t>: Excel</w:t>
+      </w:r>
+    </w:p>
+    <w:p>
+      <w:pPr>
+        <w:jc w:val="both"/>
+        <w:rPr>
+          <w:sz w:val="24"/>
+          <w:szCs w:val="24"/>
+        </w:rPr>
+      </w:pPr>
+      <w:r>
+        <w:rPr>
+          <w:b/>
+          <w:sz w:val="24"/>
+          <w:szCs w:val="24"/>
+        </w:rPr>
+        <w:t>Estructura</w:t>
+      </w:r>
+      <w:r>
+        <w:rPr>
+          <w:sz w:val="24"/>
+          <w:szCs w:val="24"/>
+        </w:rPr>
+        <w:t xml:space="preserve">: </w:t>
+      </w:r>
+    </w:p>
+    <w:p>
+      <w:pPr>
+        <w:jc w:val="both"/>
+        <w:rPr>
+          <w:sz w:val="24"/>
+          <w:szCs w:val="24"/>
+        </w:rPr>
+      </w:pPr>
+      <w:r>
+        <w:lastRenderedPageBreak/>
+        <w:drawing>
+          <wp:inline distT="0" distB="0" distL="0" distR="0">
+            <wp:extent cx="3133725" cy="2867025"/>
+            <wp:effectExtent l="0" t="0" r="9525" b="9525"/>
+            <wp:docPr id="18" name="Imagen 18"/>
+            <wp:cNvGraphicFramePr>
+              <a:graphicFrameLocks xmlns:a="http://schemas.openxmlformats.org/drawingml/2006/main" noChangeAspect="1"/>
+            </wp:cNvGraphicFramePr>
+            <a:graphic xmlns:a="http://schemas.openxmlformats.org/drawingml/2006/main">
+              <a:graphicData uri="http://schemas.openxmlformats.org/drawingml/2006/picture">
+                <pic:pic xmlns:pic="http://schemas.openxmlformats.org/drawingml/2006/picture">
+                  <pic:nvPicPr>
+                    <pic:cNvPr id="0" name="Picture 10"/>
+                    <pic:cNvPicPr>
+                      <a:picLocks noChangeAspect="1" noChangeArrowheads="1"/>
+                    </pic:cNvPicPr>
+                  </pic:nvPicPr>
+                  <pic:blipFill>
+                    <a:blip r:embed="rId22">
+                      <a:extLst>
+                        <a:ext uri="{28A0092B-C50C-407E-A947-70E740481C1C}">
+                          <a14:useLocalDpi xmlns:a14="http://schemas.microsoft.com/office/drawing/2010/main" val="0"/>
+                        </a:ext>
+                      </a:extLst>
+                    </a:blip>
+                    <a:srcRect/>
+                    <a:stretch>
+                      <a:fillRect/>
+                    </a:stretch>
+                  </pic:blipFill>
+                  <pic:spPr bwMode="auto">
+                    <a:xfrm>
+                      <a:off x="0" y="0"/>
+                      <a:ext cx="3133725" cy="2867025"/>
+                    </a:xfrm>
+                    <a:prstGeom prst="rect">
+                      <a:avLst/>
+                    </a:prstGeom>
+                    <a:noFill/>
+                    <a:ln>
+                      <a:noFill/>
+                    </a:ln>
+                  </pic:spPr>
+                </pic:pic>
+              </a:graphicData>
+            </a:graphic>
+          </wp:inline>
+        </w:drawing>
+      </w:r>
+    </w:p>
+    <w:p>
+      <w:pPr>
+        <w:jc w:val="both"/>
+        <w:rPr>
+          <w:sz w:val="24"/>
+          <w:szCs w:val="24"/>
+        </w:rPr>
+      </w:pPr>
+    </w:p>
+    <w:p>
+      <w:pPr>
+        <w:jc w:val="both"/>
+        <w:rPr>
+          <w:b/>
+          <w:sz w:val="24"/>
+          <w:szCs w:val="24"/>
+        </w:rPr>
+      </w:pPr>
+      <w:r>
+        <w:rPr>
+          <w:b/>
+          <w:sz w:val="24"/>
+          <w:szCs w:val="24"/>
+        </w:rPr>
+        <w:t>Fuente de datos 14</w:t>
+      </w:r>
+    </w:p>
+    <w:p>
+      <w:pPr>
+        <w:jc w:val="both"/>
+        <w:rPr>
+          <w:sz w:val="24"/>
+          <w:szCs w:val="24"/>
+        </w:rPr>
+      </w:pPr>
+      <w:r>
+        <w:rPr>
+          <w:b/>
+          <w:sz w:val="24"/>
+          <w:szCs w:val="24"/>
+        </w:rPr>
+        <w:t xml:space="preserve">Nombre: </w:t>
+      </w:r>
+      <w:proofErr w:type="spellStart"/>
+      <w:r>
+        <w:rPr>
+          <w:sz w:val="24"/>
+          <w:szCs w:val="24"/>
+        </w:rPr>
+        <w:t>VentasEntradas</w:t>
+      </w:r>
+      <w:r>
+        <w:rPr>
+          <w:sz w:val="24"/>
+          <w:szCs w:val="24"/>
+        </w:rPr>
+        <w:t>Escuelas</w:t>
+      </w:r>
+      <w:proofErr w:type="spellEnd"/>
+    </w:p>
+    <w:p>
+      <w:pPr>
+        <w:jc w:val="both"/>
+        <w:rPr>
+          <w:sz w:val="24"/>
+          <w:szCs w:val="24"/>
+        </w:rPr>
+      </w:pPr>
+      <w:r>
+        <w:rPr>
+          <w:b/>
+          <w:sz w:val="24"/>
+          <w:szCs w:val="24"/>
+        </w:rPr>
+        <w:t>Ubicación</w:t>
+      </w:r>
+      <w:r>
+        <w:rPr>
+          <w:sz w:val="24"/>
+          <w:szCs w:val="24"/>
+        </w:rPr>
+        <w:t xml:space="preserve">: </w:t>
+      </w:r>
+      <w:r>
+        <w:rPr>
+          <w:sz w:val="24"/>
+          <w:szCs w:val="24"/>
+        </w:rPr>
+        <w:t>Local</w:t>
+      </w:r>
+    </w:p>
+    <w:p>
+      <w:pPr>
+        <w:jc w:val="both"/>
+        <w:rPr>
+          <w:sz w:val="24"/>
+          <w:szCs w:val="24"/>
+        </w:rPr>
+      </w:pPr>
+      <w:r>
+        <w:rPr>
+          <w:b/>
+          <w:sz w:val="24"/>
+          <w:szCs w:val="24"/>
+        </w:rPr>
+        <w:t>Tipo de Información</w:t>
+      </w:r>
+      <w:r>
+        <w:rPr>
+          <w:sz w:val="24"/>
+          <w:szCs w:val="24"/>
+        </w:rPr>
+        <w:t xml:space="preserve">: </w:t>
+      </w:r>
+    </w:p>
+    <w:p>
+      <w:pPr>
+        <w:pStyle w:val="Prrafodelista"/>
+        <w:numPr>
+          <w:ilvl w:val="0"/>
+          <w:numId w:val="3"/>
+        </w:numPr>
+        <w:jc w:val="both"/>
+        <w:rPr>
+          <w:sz w:val="24"/>
+          <w:szCs w:val="24"/>
+        </w:rPr>
+      </w:pPr>
+      <w:r>
+        <w:rPr>
+          <w:sz w:val="24"/>
+          <w:szCs w:val="24"/>
+        </w:rPr>
+        <w:t xml:space="preserve">Información de las ventas de </w:t>
+      </w:r>
+      <w:r>
+        <w:rPr>
+          <w:sz w:val="24"/>
+          <w:szCs w:val="24"/>
+        </w:rPr>
+        <w:t>entradas</w:t>
+      </w:r>
+      <w:r>
+        <w:rPr>
+          <w:sz w:val="24"/>
+          <w:szCs w:val="24"/>
+        </w:rPr>
+        <w:t xml:space="preserve"> que se hacen a escuelas.</w:t>
+      </w:r>
+    </w:p>
+    <w:p>
+      <w:pPr>
+        <w:jc w:val="both"/>
+        <w:rPr>
+          <w:sz w:val="24"/>
+          <w:szCs w:val="24"/>
+        </w:rPr>
+      </w:pPr>
+      <w:r>
+        <w:rPr>
+          <w:b/>
+          <w:sz w:val="24"/>
+          <w:szCs w:val="24"/>
+        </w:rPr>
+        <w:t>Tipo de archivos</w:t>
+      </w:r>
+      <w:r>
+        <w:rPr>
+          <w:sz w:val="24"/>
+          <w:szCs w:val="24"/>
+        </w:rPr>
+        <w:t>: Excel</w:t>
+      </w:r>
+    </w:p>
+    <w:p>
+      <w:pPr>
+        <w:jc w:val="both"/>
+        <w:rPr>
+          <w:sz w:val="24"/>
+          <w:szCs w:val="24"/>
+        </w:rPr>
+      </w:pPr>
+      <w:r>
+        <w:rPr>
+          <w:b/>
+          <w:sz w:val="24"/>
+          <w:szCs w:val="24"/>
+        </w:rPr>
+        <w:t>Estructura</w:t>
+      </w:r>
+      <w:r>
+        <w:rPr>
+          <w:sz w:val="24"/>
+          <w:szCs w:val="24"/>
+        </w:rPr>
+        <w:t xml:space="preserve">: </w:t>
+      </w:r>
+    </w:p>
+    <w:p>
+      <w:pPr>
+        <w:jc w:val="both"/>
+        <w:rPr>
+          <w:sz w:val="24"/>
+          <w:szCs w:val="24"/>
+        </w:rPr>
+      </w:pPr>
+      <w:r>
+        <w:lastRenderedPageBreak/>
+        <w:drawing>
+          <wp:inline distT="0" distB="0" distL="0" distR="0">
+            <wp:extent cx="2352675" cy="2867025"/>
+            <wp:effectExtent l="0" t="0" r="9525" b="9525"/>
+            <wp:docPr id="19" name="Imagen 19"/>
+            <wp:cNvGraphicFramePr>
+              <a:graphicFrameLocks xmlns:a="http://schemas.openxmlformats.org/drawingml/2006/main" noChangeAspect="1"/>
+            </wp:cNvGraphicFramePr>
+            <a:graphic xmlns:a="http://schemas.openxmlformats.org/drawingml/2006/main">
+              <a:graphicData uri="http://schemas.openxmlformats.org/drawingml/2006/picture">
+                <pic:pic xmlns:pic="http://schemas.openxmlformats.org/drawingml/2006/picture">
+                  <pic:nvPicPr>
+                    <pic:cNvPr id="0" name="Picture 11"/>
+                    <pic:cNvPicPr>
+                      <a:picLocks noChangeAspect="1" noChangeArrowheads="1"/>
+                    </pic:cNvPicPr>
+                  </pic:nvPicPr>
+                  <pic:blipFill>
+                    <a:blip r:embed="rId23">
+                      <a:extLst>
+                        <a:ext uri="{28A0092B-C50C-407E-A947-70E740481C1C}">
+                          <a14:useLocalDpi xmlns:a14="http://schemas.microsoft.com/office/drawing/2010/main" val="0"/>
+                        </a:ext>
+                      </a:extLst>
+                    </a:blip>
+                    <a:srcRect/>
+                    <a:stretch>
+                      <a:fillRect/>
+                    </a:stretch>
+                  </pic:blipFill>
+                  <pic:spPr bwMode="auto">
+                    <a:xfrm>
+                      <a:off x="0" y="0"/>
+                      <a:ext cx="2352675" cy="2867025"/>
+                    </a:xfrm>
+                    <a:prstGeom prst="rect">
+                      <a:avLst/>
+                    </a:prstGeom>
+                    <a:noFill/>
+                    <a:ln>
+                      <a:noFill/>
+                    </a:ln>
+                  </pic:spPr>
+                </pic:pic>
+              </a:graphicData>
+            </a:graphic>
+          </wp:inline>
+        </w:drawing>
+      </w:r>
+    </w:p>
+    <w:p>
+      <w:pPr>
+        <w:jc w:val="both"/>
+        <w:rPr>
+          <w:sz w:val="24"/>
+          <w:szCs w:val="24"/>
+        </w:rPr>
+      </w:pPr>
+    </w:p>
+    <w:p>
+      <w:pPr>
+        <w:jc w:val="both"/>
+        <w:rPr>
+          <w:b/>
+          <w:sz w:val="24"/>
+          <w:szCs w:val="24"/>
+        </w:rPr>
+      </w:pPr>
+      <w:r>
+        <w:rPr>
+          <w:b/>
+          <w:sz w:val="24"/>
+          <w:szCs w:val="24"/>
+        </w:rPr>
+        <w:t>Fuente de datos 15</w:t>
+      </w:r>
+    </w:p>
+    <w:p>
+      <w:pPr>
+        <w:jc w:val="both"/>
+        <w:rPr>
+          <w:sz w:val="24"/>
+          <w:szCs w:val="24"/>
+        </w:rPr>
+      </w:pPr>
+      <w:r>
+        <w:rPr>
+          <w:b/>
+          <w:sz w:val="24"/>
+          <w:szCs w:val="24"/>
+        </w:rPr>
+        <w:t xml:space="preserve">Nombre: </w:t>
+      </w:r>
+      <w:r>
+        <w:rPr>
+          <w:sz w:val="24"/>
+          <w:szCs w:val="24"/>
+        </w:rPr>
+        <w:t>Stock</w:t>
+      </w:r>
+    </w:p>
+    <w:p>
+      <w:pPr>
+        <w:jc w:val="both"/>
+        <w:rPr>
+          <w:sz w:val="24"/>
+          <w:szCs w:val="24"/>
+        </w:rPr>
+      </w:pPr>
+      <w:r>
+        <w:rPr>
+          <w:b/>
+          <w:sz w:val="24"/>
+          <w:szCs w:val="24"/>
+        </w:rPr>
+        <w:t>Ubicación</w:t>
+      </w:r>
+      <w:r>
+        <w:rPr>
+          <w:sz w:val="24"/>
+          <w:szCs w:val="24"/>
+        </w:rPr>
+        <w:t xml:space="preserve">: </w:t>
+      </w:r>
+      <w:r>
+        <w:rPr>
+          <w:sz w:val="24"/>
+          <w:szCs w:val="24"/>
+        </w:rPr>
+        <w:t>Local</w:t>
+      </w:r>
+    </w:p>
+    <w:p>
+      <w:pPr>
+        <w:jc w:val="both"/>
+        <w:rPr>
+          <w:sz w:val="24"/>
+          <w:szCs w:val="24"/>
+        </w:rPr>
+      </w:pPr>
+      <w:r>
+        <w:rPr>
+          <w:b/>
+          <w:sz w:val="24"/>
+          <w:szCs w:val="24"/>
+        </w:rPr>
+        <w:t>Tipo de Información</w:t>
+      </w:r>
+      <w:r>
+        <w:rPr>
+          <w:sz w:val="24"/>
+          <w:szCs w:val="24"/>
+        </w:rPr>
+        <w:t xml:space="preserve">: </w:t>
+      </w:r>
+    </w:p>
+    <w:p>
+      <w:pPr>
+        <w:pStyle w:val="Prrafodelista"/>
+        <w:numPr>
+          <w:ilvl w:val="0"/>
+          <w:numId w:val="3"/>
+        </w:numPr>
+        <w:jc w:val="both"/>
+        <w:rPr>
+          <w:sz w:val="24"/>
+          <w:szCs w:val="24"/>
+        </w:rPr>
+      </w:pPr>
+      <w:r>
+        <w:rPr>
+          <w:sz w:val="24"/>
+          <w:szCs w:val="24"/>
+        </w:rPr>
+        <w:t>Stock disponible diario de cada local</w:t>
+      </w:r>
+      <w:r>
+        <w:rPr>
+          <w:sz w:val="24"/>
+          <w:szCs w:val="24"/>
+        </w:rPr>
+        <w:t>.</w:t>
+      </w:r>
+    </w:p>
+    <w:p>
+      <w:pPr>
+        <w:jc w:val="both"/>
+        <w:rPr>
+          <w:sz w:val="24"/>
+          <w:szCs w:val="24"/>
+        </w:rPr>
+      </w:pPr>
+      <w:r>
+        <w:rPr>
+          <w:b/>
+          <w:sz w:val="24"/>
+          <w:szCs w:val="24"/>
+        </w:rPr>
+        <w:t>Tipo de archivos</w:t>
+      </w:r>
+      <w:r>
+        <w:rPr>
+          <w:sz w:val="24"/>
+          <w:szCs w:val="24"/>
+        </w:rPr>
+        <w:t>: Excel</w:t>
+      </w:r>
+    </w:p>
+    <w:p>
+      <w:pPr>
+        <w:jc w:val="both"/>
+        <w:rPr>
+          <w:sz w:val="24"/>
+          <w:szCs w:val="24"/>
+        </w:rPr>
+      </w:pPr>
+      <w:r>
+        <w:rPr>
+          <w:b/>
+          <w:sz w:val="24"/>
+          <w:szCs w:val="24"/>
+        </w:rPr>
+        <w:t>Estructura</w:t>
+      </w:r>
+      <w:r>
+        <w:rPr>
+          <w:sz w:val="24"/>
+          <w:szCs w:val="24"/>
+        </w:rPr>
+        <w:t xml:space="preserve">: </w:t>
+      </w:r>
+    </w:p>
+    <w:p>
+      <w:pPr>
+        <w:jc w:val="both"/>
+        <w:rPr>
+          <w:sz w:val="24"/>
+          <w:szCs w:val="24"/>
+        </w:rPr>
+      </w:pPr>
+      <w:r>
+        <w:drawing>
+          <wp:inline distT="0" distB="0" distL="0" distR="0" wp14:anchorId="11031ED3" wp14:editId="3FC243BE">
+            <wp:extent cx="6353175" cy="1952625"/>
+            <wp:effectExtent l="0" t="0" r="9525" b="9525"/>
+            <wp:docPr id="20" name="Imagen 20"/>
+            <wp:cNvGraphicFramePr>
+              <a:graphicFrameLocks xmlns:a="http://schemas.openxmlformats.org/drawingml/2006/main" noChangeAspect="1"/>
+            </wp:cNvGraphicFramePr>
+            <a:graphic xmlns:a="http://schemas.openxmlformats.org/drawingml/2006/main">
+              <a:graphicData uri="http://schemas.openxmlformats.org/drawingml/2006/picture">
+                <pic:pic xmlns:pic="http://schemas.openxmlformats.org/drawingml/2006/picture">
+                  <pic:nvPicPr>
+                    <pic:cNvPr id="0" name="Picture 12"/>
+                    <pic:cNvPicPr>
+                      <a:picLocks noChangeAspect="1" noChangeArrowheads="1"/>
+                    </pic:cNvPicPr>
+                  </pic:nvPicPr>
+                  <pic:blipFill>
+                    <a:blip r:embed="rId24">
+                      <a:extLst>
+                        <a:ext uri="{28A0092B-C50C-407E-A947-70E740481C1C}">
+                          <a14:useLocalDpi xmlns:a14="http://schemas.microsoft.com/office/drawing/2010/main" val="0"/>
+                        </a:ext>
+                      </a:extLst>
+                    </a:blip>
+                    <a:srcRect/>
+                    <a:stretch>
+                      <a:fillRect/>
+                    </a:stretch>
+                  </pic:blipFill>
+                  <pic:spPr bwMode="auto">
+                    <a:xfrm>
+                      <a:off x="0" y="0"/>
+                      <a:ext cx="6368767" cy="1957417"/>
+                    </a:xfrm>
+                    <a:prstGeom prst="rect">
+                      <a:avLst/>
+                    </a:prstGeom>
+                    <a:noFill/>
+                    <a:ln>
+                      <a:noFill/>
+                    </a:ln>
+                  </pic:spPr>
+                </pic:pic>
+              </a:graphicData>
+            </a:graphic>
+          </wp:inline>
+        </w:drawing>
+      </w:r>
+    </w:p>
+    <w:p>
+      <w:pPr>
+        <w:jc w:val="both"/>
+        <w:rPr>
           <w:sz w:val="24"/>
           <w:szCs w:val="24"/>
         </w:rPr>
@@ -3849,6 +5886,7 @@
           <w:b/>
           <w:color w:val="70AD47" w:themeColor="accent6"/>
         </w:rPr>
+        <w:lastRenderedPageBreak/>
         <w:t>H</w:t>
       </w:r>
       <w:r>
@@ -5243,106 +7281,97 @@
     </w:p>
     <w:p>
       <w:pPr>
-        <w:spacing w:after="0"/>
-        <w:jc w:val="both"/>
-      </w:pPr>
-    </w:p>
-    <w:p>
-      <w:pPr>
-        <w:jc w:val="both"/>
-      </w:pPr>
-      <w:r>
-        <w:rPr>
-          <w:b/>
-        </w:rPr>
-        <w:t>Fuente</w:t>
-      </w:r>
-      <w:r>
-        <w:t xml:space="preserve">: </w:t>
-      </w:r>
-      <w:r>
-        <w:t>por requisito de parte del cliente.</w:t>
-      </w:r>
-    </w:p>
-    <w:p>
-      <w:pPr>
-        <w:jc w:val="both"/>
-      </w:pPr>
-    </w:p>
-    <w:p>
-      <w:pPr>
-        <w:jc w:val="both"/>
-      </w:pPr>
-      <w:r>
-        <w:rPr>
-          <w:b/>
-        </w:rPr>
-        <w:t>Rango de datos</w:t>
-      </w:r>
-    </w:p>
-    <w:p>
-      <w:pPr>
-        <w:jc w:val="both"/>
-      </w:pPr>
-      <w:r>
-        <w:rPr>
-          <w:b/>
-        </w:rPr>
-        <w:t>Código</w:t>
-      </w:r>
-      <w:r>
-        <w:t xml:space="preserve">: </w:t>
-      </w:r>
-      <w:r>
-        <w:t>10</w:t>
-      </w:r>
-    </w:p>
-    <w:p>
-      <w:pPr>
-        <w:jc w:val="both"/>
-      </w:pPr>
-      <w:r>
-        <w:rPr>
-          <w:b/>
-        </w:rPr>
-        <w:t>Descripción</w:t>
-      </w:r>
-      <w:r>
-        <w:t xml:space="preserve">: </w:t>
-      </w:r>
-      <w:r>
-        <w:t>Los rangos son los siguientes</w:t>
-      </w:r>
-    </w:p>
-    <w:p>
-      <w:pPr>
         <w:pStyle w:val="Prrafodelista"/>
         <w:numPr>
           <w:ilvl w:val="0"/>
           <w:numId w:val="3"/>
         </w:numPr>
-        <w:jc w:val="both"/>
-      </w:pPr>
-      <w:r>
-        <w:rPr>
-          <w:b/>
-        </w:rPr>
-        <w:t>Rango de edad</w:t>
-      </w:r>
-      <w:r>
-        <w:t>: fecha nacimiento entre el año 1900 hasta el año actual, en caso de encontrarse un valor fuera del rango</w:t>
-      </w:r>
-      <w:r>
-        <w:t xml:space="preserve">  o ser null</w:t>
-      </w:r>
-      <w:r>
-        <w:t xml:space="preserve"> se asignara el año de nacimiento promedio actual</w:t>
-      </w:r>
-      <w:r>
-        <w:t xml:space="preserve"> y se omitirá en este caso la regla 3</w:t>
-      </w:r>
-      <w:r>
-        <w:t>.</w:t>
+        <w:spacing w:after="0"/>
+        <w:jc w:val="both"/>
+      </w:pPr>
+      <w:r>
+        <w:rPr>
+          <w:b/>
+        </w:rPr>
+        <w:t>Zona_geografica:</w:t>
+      </w:r>
+      <w:r>
+        <w:t xml:space="preserve"> es el nombre  completo de la zona geográfica, en el proceso de extracción se verifica que corresponda  a un nombre de una zona geográfica ej. Sur America,norte America,Centro América ,Europa,Asia,Africa,Oceania,</w:t>
+      </w:r>
+    </w:p>
+    <w:p>
+      <w:pPr>
+        <w:spacing w:after="0"/>
+        <w:jc w:val="both"/>
+      </w:pPr>
+    </w:p>
+    <w:p>
+      <w:pPr>
+        <w:jc w:val="both"/>
+      </w:pPr>
+      <w:r>
+        <w:rPr>
+          <w:b/>
+        </w:rPr>
+        <w:t>Fuente</w:t>
+      </w:r>
+      <w:r>
+        <w:t xml:space="preserve">: </w:t>
+      </w:r>
+      <w:r>
+        <w:t>por requisito de parte del cliente.</w:t>
+      </w:r>
+    </w:p>
+    <w:p>
+      <w:pPr>
+        <w:jc w:val="both"/>
+      </w:pPr>
+    </w:p>
+    <w:p>
+      <w:pPr>
+        <w:jc w:val="both"/>
+      </w:pPr>
+      <w:r>
+        <w:rPr>
+          <w:b/>
+        </w:rPr>
+        <w:t>Rango de datos</w:t>
+      </w:r>
+      <w:bookmarkStart w:id="20" w:name="_GoBack"/>
+      <w:bookmarkEnd w:id="20"/>
+    </w:p>
+    <w:p>
+      <w:pPr>
+        <w:jc w:val="both"/>
+      </w:pPr>
+      <w:r>
+        <w:rPr>
+          <w:b/>
+        </w:rPr>
+        <w:t>Código</w:t>
+      </w:r>
+      <w:r>
+        <w:t xml:space="preserve">: </w:t>
+      </w:r>
+      <w:r>
+        <w:t>10</w:t>
+      </w:r>
+    </w:p>
+    <w:p>
+      <w:pPr>
+        <w:jc w:val="both"/>
+      </w:pPr>
+      <w:r>
+        <w:rPr>
+          <w:b/>
+        </w:rPr>
+        <w:t>Descripción</w:t>
+      </w:r>
+      <w:r>
+        <w:t xml:space="preserve">: </w:t>
+      </w:r>
+      <w:r>
+        <w:t>Los rangos son los siguientes</w:t>
       </w:r>
     </w:p>
     <w:p>
@@ -5353,43 +7382,28 @@
           <w:numId w:val="3"/>
         </w:numPr>
         <w:jc w:val="both"/>
-        <w:rPr>
-          <w:b/>
-        </w:rPr>
       </w:pPr>
       <w:r>
         <w:rPr>
           <w:b/>
         </w:rPr>
         <w:lastRenderedPageBreak/>
-        <w:t>Rango cantidad de horas de capacitación:</w:t>
-      </w:r>
-      <w:r>
-        <w:t xml:space="preserve"> el rango de horas de capacitación es de </w:t>
-      </w:r>
-      <w:r>
-        <w:t>0</w:t>
-      </w:r>
-      <w:r>
-        <w:t xml:space="preserve"> a 1000</w:t>
-      </w:r>
-      <w:r>
-        <w:t xml:space="preserve">, </w:t>
-      </w:r>
-      <w:r>
-        <w:t>si llega un valor nul</w:t>
-      </w:r>
-      <w:r>
-        <w:t xml:space="preserve">o  se cambiara a </w:t>
-      </w:r>
-      <w:r>
-        <w:t>cero,</w:t>
-      </w:r>
-      <w:r>
-        <w:t xml:space="preserve"> de lo contrario debe s</w:t>
-      </w:r>
-      <w:r>
-        <w:t>eguir el protocolo como error [regla 3].</w:t>
+        <w:t>Rango de edad</w:t>
+      </w:r>
+      <w:r>
+        <w:t>: fecha nacimiento entre el año 1900 hasta el año actual, en caso de encontrarse un valor fuera del rango</w:t>
+      </w:r>
+      <w:r>
+        <w:t xml:space="preserve">  o ser null</w:t>
+      </w:r>
+      <w:r>
+        <w:t xml:space="preserve"> se asignara el año de nacimiento promedio actual</w:t>
+      </w:r>
+      <w:r>
+        <w:t xml:space="preserve"> y se omitirá en este caso la regla 3</w:t>
+      </w:r>
+      <w:r>
+        <w:t>.</w:t>
       </w:r>
     </w:p>
     <w:p>
@@ -5408,28 +7422,31 @@
         <w:rPr>
           <w:b/>
         </w:rPr>
-        <w:t xml:space="preserve">Rango de ventas de un día: </w:t>
-      </w:r>
-      <w:r>
-        <w:t>el rango de ventas de un día está entre 0 y 10000000,</w:t>
-      </w:r>
-      <w:r>
-        <w:rPr>
-          <w:b/>
-        </w:rPr>
-        <w:t xml:space="preserve"> </w:t>
-      </w:r>
-      <w:r>
-        <w:t xml:space="preserve">valores por fuera del rango deberán seguir el protocolo </w:t>
-      </w:r>
-      <w:r>
-        <w:t>como error</w:t>
-      </w:r>
-      <w:r>
-        <w:t xml:space="preserve"> [regla 3]</w:t>
-      </w:r>
-      <w:r>
-        <w:t>.</w:t>
+        <w:t>Rango cantidad de horas de capacitación:</w:t>
+      </w:r>
+      <w:r>
+        <w:t xml:space="preserve"> el rango de horas de capacitación es de </w:t>
+      </w:r>
+      <w:r>
+        <w:t>0</w:t>
+      </w:r>
+      <w:r>
+        <w:t xml:space="preserve"> a 1000</w:t>
+      </w:r>
+      <w:r>
+        <w:t xml:space="preserve">, </w:t>
+      </w:r>
+      <w:r>
+        <w:t>si llega un valor nul</w:t>
+      </w:r>
+      <w:r>
+        <w:t xml:space="preserve">o  se cambiara a </w:t>
+      </w:r>
+      <w:r>
+        <w:t>cero,</w:t>
+      </w:r>
+      <w:r>
+        <w:t xml:space="preserve"> de lo contrario debe seguir el protocolo como error [regla 3].</w:t>
       </w:r>
     </w:p>
     <w:p>
@@ -5444,25 +7461,26 @@
           <w:b/>
         </w:rPr>
       </w:pPr>
-      <w:proofErr w:type="spellStart"/>
-      <w:r>
-        <w:rPr>
-          <w:b/>
-        </w:rPr>
-        <w:t>distanciaBoleteria</w:t>
-      </w:r>
-      <w:proofErr w:type="spellEnd"/>
-      <w:r>
-        <w:rPr>
-          <w:b/>
-        </w:rPr>
-        <w:t>:</w:t>
-      </w:r>
-      <w:r>
+      <w:r>
+        <w:rPr>
+          <w:b/>
+        </w:rPr>
+        <w:t xml:space="preserve">Rango de ventas de un día: </w:t>
+      </w:r>
+      <w:r>
+        <w:t>el rango de ventas de un día está entre 0 y 10000000,</w:t>
+      </w:r>
+      <w:r>
+        <w:rPr>
+          <w:b/>
+        </w:rPr>
         <w:t xml:space="preserve"> </w:t>
       </w:r>
       <w:r>
-        <w:t>el rango de distancia a la boletería es de 1 a 80, valores por fuera del rango serán tomados como error y deberán ser analizados por una persona</w:t>
+        <w:t xml:space="preserve">valores por fuera del rango deberán seguir el protocolo </w:t>
+      </w:r>
+      <w:r>
+        <w:t>como error</w:t>
       </w:r>
       <w:r>
         <w:t xml:space="preserve"> [regla 3]</w:t>
@@ -5483,18 +7501,14 @@
           <w:b/>
         </w:rPr>
       </w:pPr>
-      <w:r>
-        <w:rPr>
-          <w:b/>
-        </w:rPr>
-        <w:t>T</w:t>
-      </w:r>
-      <w:r>
-        <w:rPr>
-          <w:b/>
-        </w:rPr>
-        <w:t>amaño</w:t>
-      </w:r>
+      <w:proofErr w:type="spellStart"/>
+      <w:r>
+        <w:rPr>
+          <w:b/>
+        </w:rPr>
+        <w:t>distanciaBoleteria</w:t>
+      </w:r>
+      <w:proofErr w:type="spellEnd"/>
       <w:r>
         <w:rPr>
           <w:b/>
@@ -5505,10 +7519,10 @@
         <w:t xml:space="preserve"> </w:t>
       </w:r>
       <w:r>
-        <w:t xml:space="preserve">el rango de tamaño de un local es de 1 a 200, valores por fuera del rango serán tomados como error y deberán ser analizados por una </w:t>
-      </w:r>
-      <w:r>
-        <w:t>persona [regla 3]</w:t>
+        <w:t>el rango de distancia a la boletería es de 1 a 80, valores por fuera del rango serán tomados como error y deberán ser analizados por una persona</w:t>
+      </w:r>
+      <w:r>
+        <w:t xml:space="preserve"> [regla 3]</w:t>
       </w:r>
       <w:r>
         <w:t>.</w:t>
@@ -5521,35 +7535,37 @@
           <w:ilvl w:val="0"/>
           <w:numId w:val="3"/>
         </w:numPr>
-        <w:rPr>
-          <w:b/>
-        </w:rPr>
-      </w:pPr>
-      <w:proofErr w:type="spellStart"/>
-      <w:r>
-        <w:rPr>
-          <w:b/>
-          <w:sz w:val="24"/>
-          <w:szCs w:val="24"/>
-        </w:rPr>
-        <w:t>fechaIngreso</w:t>
-      </w:r>
-      <w:proofErr w:type="spellEnd"/>
-      <w:r>
-        <w:rPr>
-          <w:sz w:val="24"/>
-          <w:szCs w:val="24"/>
-        </w:rPr>
-        <w:t>: el año de la fecha de ingreso debe estar en el rango</w:t>
-      </w:r>
-      <w:r>
-        <w:t>s</w:t>
-      </w:r>
-      <w:r>
-        <w:t xml:space="preserve"> de 1990 hasta el año actual, valores por fuera del rango serán tomados como error y deberán ser analizados por una persona</w:t>
-      </w:r>
-      <w:r>
-        <w:t xml:space="preserve"> [regla 3]</w:t>
+        <w:jc w:val="both"/>
+        <w:rPr>
+          <w:b/>
+        </w:rPr>
+      </w:pPr>
+      <w:r>
+        <w:rPr>
+          <w:b/>
+        </w:rPr>
+        <w:t>T</w:t>
+      </w:r>
+      <w:r>
+        <w:rPr>
+          <w:b/>
+        </w:rPr>
+        <w:t>amaño</w:t>
+      </w:r>
+      <w:r>
+        <w:rPr>
+          <w:b/>
+        </w:rPr>
+        <w:t>:</w:t>
+      </w:r>
+      <w:r>
+        <w:t xml:space="preserve"> </w:t>
+      </w:r>
+      <w:r>
+        <w:t xml:space="preserve">el rango de tamaño de un local es de 1 a 200, valores por fuera del rango serán tomados como error y deberán ser analizados por una </w:t>
+      </w:r>
+      <w:r>
+        <w:t>persona [regla 3]</w:t>
       </w:r>
       <w:r>
         <w:t>.</w:t>
@@ -5566,24 +7582,28 @@
           <w:b/>
         </w:rPr>
       </w:pPr>
-      <w:r>
-        <w:rPr>
-          <w:b/>
-          <w:sz w:val="24"/>
-          <w:szCs w:val="24"/>
-        </w:rPr>
-        <w:t>Sueldo</w:t>
-      </w:r>
-      <w:r>
-        <w:rPr>
-          <w:b/>
-          <w:sz w:val="24"/>
-          <w:szCs w:val="24"/>
-        </w:rPr>
-        <w:t xml:space="preserve">: </w:t>
-      </w:r>
-      <w:r>
-        <w:t>el sueldo de un empleado debe estar en el rango 200000 a 10000000, valores por fuera del rango serán tomados como error y deberán ser analizados por una persona</w:t>
+      <w:proofErr w:type="spellStart"/>
+      <w:r>
+        <w:rPr>
+          <w:b/>
+          <w:sz w:val="24"/>
+          <w:szCs w:val="24"/>
+        </w:rPr>
+        <w:t>fechaIngreso</w:t>
+      </w:r>
+      <w:proofErr w:type="spellEnd"/>
+      <w:r>
+        <w:rPr>
+          <w:sz w:val="24"/>
+          <w:szCs w:val="24"/>
+        </w:rPr>
+        <w:t>: el año de la fecha de ingreso debe estar en el rango</w:t>
+      </w:r>
+      <w:r>
+        <w:t>s</w:t>
+      </w:r>
+      <w:r>
+        <w:t xml:space="preserve"> de 1990 hasta el año actual, valores por fuera del rango serán tomados como error y deberán ser analizados por una persona</w:t>
       </w:r>
       <w:r>
         <w:t xml:space="preserve"> [regla 3]</w:t>
@@ -5599,31 +7619,28 @@
           <w:ilvl w:val="0"/>
           <w:numId w:val="3"/>
         </w:numPr>
-        <w:jc w:val="both"/>
-      </w:pPr>
-      <w:proofErr w:type="spellStart"/>
-      <w:r>
-        <w:rPr>
-          <w:b/>
-          <w:sz w:val="24"/>
-          <w:szCs w:val="24"/>
-        </w:rPr>
-        <w:t>costoActual</w:t>
-      </w:r>
-      <w:proofErr w:type="spellEnd"/>
-      <w:r>
-        <w:rPr>
-          <w:b/>
-          <w:sz w:val="24"/>
-          <w:szCs w:val="24"/>
-        </w:rPr>
-        <w:t xml:space="preserve"> de un producto:</w:t>
-      </w:r>
-      <w:r>
-        <w:t xml:space="preserve"> </w:t>
-      </w:r>
-      <w:r>
-        <w:t>El valor del costo de un producto debe estar entre 100 y 200000, valores por fuera del rango serán tomados como error y deberán ser analizados por una persona</w:t>
+        <w:rPr>
+          <w:b/>
+        </w:rPr>
+      </w:pPr>
+      <w:r>
+        <w:rPr>
+          <w:b/>
+          <w:sz w:val="24"/>
+          <w:szCs w:val="24"/>
+        </w:rPr>
+        <w:t>Sueldo</w:t>
+      </w:r>
+      <w:r>
+        <w:rPr>
+          <w:b/>
+          <w:sz w:val="24"/>
+          <w:szCs w:val="24"/>
+        </w:rPr>
+        <w:t xml:space="preserve">: </w:t>
+      </w:r>
+      <w:r>
+        <w:t>el sueldo de un empleado debe estar en el rango 200000 a 10000000, valores por fuera del rango serán tomados como error y deberán ser analizados por una persona</w:t>
       </w:r>
       <w:r>
         <w:t xml:space="preserve"> [regla 3]</w:t>
@@ -5645,21 +7662,237 @@
       <w:r>
         <w:rPr>
           <w:b/>
-        </w:rPr>
-        <w:t>Fk_escuela</w:t>
+          <w:sz w:val="24"/>
+          <w:szCs w:val="24"/>
+        </w:rPr>
+        <w:t>costoActual</w:t>
       </w:r>
       <w:proofErr w:type="spellEnd"/>
       <w:r>
         <w:rPr>
           <w:b/>
-        </w:rPr>
-        <w:t>:</w:t>
+          <w:sz w:val="24"/>
+          <w:szCs w:val="24"/>
+        </w:rPr>
+        <w:t xml:space="preserve"> de un producto:</w:t>
+      </w:r>
+      <w:r>
+        <w:t xml:space="preserve"> </w:t>
+      </w:r>
+      <w:r>
+        <w:t>El valor del costo de un producto debe estar entre 100 y 200000, valores por fuera del rango serán tomados como error y deberán ser analizados por una persona</w:t>
+      </w:r>
+      <w:r>
+        <w:t xml:space="preserve"> [regla 3]</w:t>
+      </w:r>
+      <w:r>
+        <w:t>.</w:t>
+      </w:r>
+    </w:p>
+    <w:p>
+      <w:pPr>
+        <w:pStyle w:val="Prrafodelista"/>
+        <w:jc w:val="both"/>
+      </w:pPr>
+    </w:p>
+    <w:p>
+      <w:pPr>
+        <w:jc w:val="both"/>
+      </w:pPr>
+      <w:r>
+        <w:rPr>
+          <w:b/>
+        </w:rPr>
+        <w:t>Fuente</w:t>
+      </w:r>
+      <w:r>
+        <w:t xml:space="preserve">: </w:t>
+      </w:r>
+      <w:r>
+        <w:t>por requisito de parte del cliente.</w:t>
+      </w:r>
+    </w:p>
+    <w:p>
+      <w:pPr>
+        <w:jc w:val="both"/>
+      </w:pPr>
+    </w:p>
+    <w:p>
+      <w:pPr>
+        <w:pStyle w:val="Ttulo3"/>
+        <w:jc w:val="both"/>
+      </w:pPr>
+      <w:bookmarkStart w:id="21" w:name="_Toc464843013"/>
+      <w:r>
+        <w:t>Reglas de Carga de datos</w:t>
+      </w:r>
+      <w:bookmarkEnd w:id="21"/>
+      <w:r>
+        <w:t xml:space="preserve"> </w:t>
+      </w:r>
+    </w:p>
+    <w:p/>
+    <w:p>
+      <w:pPr>
+        <w:jc w:val="both"/>
+      </w:pPr>
+      <w:r>
+        <w:rPr>
+          <w:b/>
+        </w:rPr>
+        <w:t>Horarios de carga de datos</w:t>
+      </w:r>
+    </w:p>
+    <w:p>
+      <w:pPr>
+        <w:jc w:val="both"/>
+      </w:pPr>
+      <w:r>
+        <w:rPr>
+          <w:b/>
+        </w:rPr>
+        <w:t>Código</w:t>
+      </w:r>
+      <w:r>
+        <w:t xml:space="preserve">: </w:t>
+      </w:r>
+      <w:r>
+        <w:t>1</w:t>
+      </w:r>
+      <w:r>
+        <w:t>1</w:t>
+      </w:r>
+    </w:p>
+    <w:p>
+      <w:pPr>
+        <w:jc w:val="both"/>
+      </w:pPr>
+      <w:r>
+        <w:rPr>
+          <w:b/>
+        </w:rPr>
+        <w:t>Descripción</w:t>
+      </w:r>
+      <w:r>
+        <w:t>: los datos se cargaran a la bodega de datos una vez cumplan todos los pasos  sin generar error, el proceso de enviar los datos a la bodega se puede realizar cualquier día de la semana.</w:t>
+      </w:r>
+    </w:p>
+    <w:p>
+      <w:pPr>
+        <w:jc w:val="both"/>
+      </w:pPr>
+      <w:r>
+        <w:rPr>
+          <w:b/>
+        </w:rPr>
+        <w:t>Fuente</w:t>
+      </w:r>
+      <w:r>
+        <w:t xml:space="preserve">: </w:t>
+      </w:r>
+      <w:r>
+        <w:t>por requisito de parte del cliente.</w:t>
+      </w:r>
+    </w:p>
+    <w:p>
+      <w:pPr>
+        <w:pStyle w:val="Ttulo3"/>
+        <w:jc w:val="both"/>
+      </w:pPr>
+      <w:r>
+        <w:t>Otras reglas</w:t>
+      </w:r>
+    </w:p>
+    <w:p/>
+    <w:p>
+      <w:pPr>
+        <w:jc w:val="both"/>
+      </w:pPr>
+      <w:r>
+        <w:rPr>
+          <w:b/>
+        </w:rPr>
+        <w:t>Otras reglas importantes</w:t>
+      </w:r>
+    </w:p>
+    <w:p>
+      <w:pPr>
+        <w:jc w:val="both"/>
+      </w:pPr>
+      <w:r>
+        <w:rPr>
+          <w:b/>
+        </w:rPr>
+        <w:lastRenderedPageBreak/>
+        <w:t>Código</w:t>
+      </w:r>
+      <w:r>
+        <w:t>: 1</w:t>
+      </w:r>
+      <w:r>
+        <w:t>2</w:t>
+      </w:r>
+    </w:p>
+    <w:p>
+      <w:pPr>
+        <w:jc w:val="both"/>
+      </w:pPr>
+      <w:r>
+        <w:rPr>
+          <w:b/>
+        </w:rPr>
+        <w:t>Descripción</w:t>
+      </w:r>
+      <w:r>
+        <w:t xml:space="preserve">: </w:t>
+      </w:r>
+      <w:r>
+        <w:t>se listan otras reglas importantes a tener en cuenta en el proceso del ETL</w:t>
+      </w:r>
+    </w:p>
+    <w:p>
+      <w:pPr>
+        <w:pStyle w:val="Prrafodelista"/>
+        <w:numPr>
+          <w:ilvl w:val="0"/>
+          <w:numId w:val="3"/>
+        </w:numPr>
+        <w:jc w:val="both"/>
+      </w:pPr>
+      <w:r>
+        <w:t>E</w:t>
+      </w:r>
+      <w:r>
+        <w:t xml:space="preserve">l </w:t>
+      </w:r>
+      <w:r>
+        <w:rPr>
+          <w:b/>
+        </w:rPr>
+        <w:t>valor de entrada</w:t>
+      </w:r>
+      <w:r>
+        <w:t xml:space="preserve"> por alumno será sacado de la tabla item_venta la columna Arancel_por_alumno</w:t>
+      </w:r>
+    </w:p>
+    <w:p>
+      <w:pPr>
+        <w:pStyle w:val="Prrafodelista"/>
+        <w:numPr>
+          <w:ilvl w:val="0"/>
+          <w:numId w:val="3"/>
+        </w:numPr>
+        <w:jc w:val="both"/>
+      </w:pPr>
+      <w:r>
+        <w:rPr>
+          <w:b/>
+        </w:rPr>
+        <w:t>Fk_escuela:</w:t>
       </w:r>
       <w:r>
         <w:t xml:space="preserve"> de la dimensión cliente, este valor corresponde al id de la escuela donde estudia el cliente, en caso de que el id no se encuentre o sea nulo, se le asignara la escuela “sin escuela” por defecto.</w:t>
       </w:r>
-      <w:bookmarkStart w:id="20" w:name="_GoBack"/>
-      <w:bookmarkEnd w:id="20"/>
     </w:p>
     <w:p>
       <w:pPr>
@@ -5678,96 +7911,12 @@
         <w:t>Fuente</w:t>
       </w:r>
       <w:r>
-        <w:t xml:space="preserve">: </w:t>
-      </w:r>
-      <w:r>
-        <w:t>por requisito de parte del cliente.</w:t>
-      </w:r>
-    </w:p>
-    <w:p>
-      <w:pPr>
-        <w:jc w:val="both"/>
-      </w:pPr>
-    </w:p>
-    <w:p>
-      <w:pPr>
-        <w:pStyle w:val="Ttulo3"/>
-        <w:jc w:val="both"/>
-      </w:pPr>
-      <w:bookmarkStart w:id="21" w:name="_Toc464843013"/>
-      <w:r>
-        <w:t>Reglas de Carga de datos</w:t>
-      </w:r>
-      <w:bookmarkEnd w:id="21"/>
-      <w:r>
-        <w:t xml:space="preserve"> </w:t>
-      </w:r>
-    </w:p>
-    <w:p/>
-    <w:p>
-      <w:pPr>
-        <w:jc w:val="both"/>
-      </w:pPr>
-      <w:r>
-        <w:rPr>
-          <w:b/>
-        </w:rPr>
-        <w:t>Horarios de carga de datos</w:t>
-      </w:r>
-    </w:p>
-    <w:p>
-      <w:pPr>
-        <w:jc w:val="both"/>
-      </w:pPr>
-      <w:r>
-        <w:rPr>
-          <w:b/>
-        </w:rPr>
-        <w:t>Código</w:t>
-      </w:r>
-      <w:r>
-        <w:t xml:space="preserve">: </w:t>
-      </w:r>
-      <w:r>
-        <w:t>1</w:t>
-      </w:r>
-      <w:r>
-        <w:t>1</w:t>
-      </w:r>
-    </w:p>
-    <w:p>
-      <w:pPr>
-        <w:jc w:val="both"/>
-      </w:pPr>
-      <w:r>
-        <w:rPr>
-          <w:b/>
-        </w:rPr>
-        <w:t>Descripción</w:t>
-      </w:r>
-      <w:r>
-        <w:t>: los datos se cargaran a la bodega de datos una vez cumplan todos los pasos  sin generar error, el proceso de enviar los datos a la bodega se puede realizar cualquier día de la semana.</w:t>
-      </w:r>
-    </w:p>
-    <w:p>
-      <w:pPr>
-        <w:jc w:val="both"/>
-      </w:pPr>
-      <w:r>
-        <w:rPr>
-          <w:b/>
-        </w:rPr>
-        <w:t>Fuente</w:t>
-      </w:r>
-      <w:r>
-        <w:t xml:space="preserve">: </w:t>
-      </w:r>
-      <w:r>
-        <w:t>por requisito de parte del cliente.</w:t>
-      </w:r>
-    </w:p>
-    <w:p>
-      <w:pPr>
+        <w:t>: por requisito de parte del cliente.</w:t>
+      </w:r>
+    </w:p>
+    <w:p>
+      <w:pPr>
+        <w:ind w:left="708" w:hanging="708"/>
         <w:jc w:val="both"/>
       </w:pPr>
     </w:p>
@@ -6068,7 +8217,14 @@
               <w:rPr>
                 <w:color w:val="000000" w:themeColor="text1"/>
               </w:rPr>
-              <w:t>En esta fecha se realizara una carga normal de datos, como ya se ha hecho una carga anteriormente pueden surgir errores como datos repetidos, en caso de que ocurran errores considerables se podrá tomar el día 11 de noviembre para completar la carga.</w:t>
+              <w:t xml:space="preserve">En esta fecha se realizara una carga normal de datos, como ya se ha hecho una carga anteriormente pueden surgir errores como datos repetidos, en caso de que ocurran errores considerables se podrá tomar el día 11 de noviembre para </w:t>
+            </w:r>
+            <w:r>
+              <w:rPr>
+                <w:color w:val="000000" w:themeColor="text1"/>
+              </w:rPr>
+              <w:lastRenderedPageBreak/>
+              <w:t>completar la carga.</w:t>
             </w:r>
           </w:p>
         </w:tc>
@@ -6088,6 +8244,7 @@
               <w:rPr>
                 <w:color w:val="000000" w:themeColor="text1"/>
               </w:rPr>
+              <w:lastRenderedPageBreak/>
               <w:t>Regla 01</w:t>
             </w:r>
           </w:p>
@@ -6472,7 +8629,6 @@
               <w:rPr>
                 <w:color w:val="000000" w:themeColor="text1"/>
               </w:rPr>
-              <w:lastRenderedPageBreak/>
               <w:t>02</w:t>
             </w:r>
           </w:p>
@@ -6561,7 +8717,7 @@
       </w:pPr>
     </w:p>
     <w:sectPr>
-      <w:headerReference w:type="default" r:id="rId17"/>
+      <w:headerReference w:type="default" r:id="rId25"/>
       <w:pgSz w:w="12240" w:h="15840"/>
       <w:pgMar w:top="1417" w:right="1701" w:bottom="1417" w:left="1701" w:header="708" w:footer="708" w:gutter="0"/>
       <w:pgNumType w:start="0"/>
@@ -9220,7 +11376,7 @@
   <a:extraClrSchemeLst/>
   <a:extLst>
     <a:ext uri="{05A4C25C-085E-4340-85A3-A5531E510DB2}">
-      <thm15:themeFamily xmlns="" xmlns:thm15="http://schemas.microsoft.com/office/thememl/2012/main" name="Office Theme" id="{62F939B6-93AF-4DB8-9C6B-D6C7DFDC589F}" vid="{4A3C46E8-61CC-4603-A589-7422A47A8E4A}"/>
+      <thm15:themeFamily xmlns:thm15="http://schemas.microsoft.com/office/thememl/2012/main" xmlns="" name="Office Theme" id="{62F939B6-93AF-4DB8-9C6B-D6C7DFDC589F}" vid="{4A3C46E8-61CC-4603-A589-7422A47A8E4A}"/>
     </a:ext>
   </a:extLst>
 </a:theme>
@@ -9250,7 +11406,7 @@
 </file>
 
 <file path=customXml/itemProps2.xml><?xml version="1.0" encoding="utf-8"?>
-<ds:datastoreItem xmlns:ds="http://schemas.openxmlformats.org/officeDocument/2006/customXml" ds:itemID="{52BC3FC4-8A95-49B8-A052-09C67E8DEB1B}">
+<ds:datastoreItem xmlns:ds="http://schemas.openxmlformats.org/officeDocument/2006/customXml" ds:itemID="{F02C7318-62AB-4633-96CD-9F727FED6EEB}">
   <ds:schemaRefs>
     <ds:schemaRef ds:uri="http://schemas.openxmlformats.org/officeDocument/2006/bibliography"/>
   </ds:schemaRefs>

</xml_diff>